<commit_message>
Made changes to .docx.
</commit_message>
<xml_diff>
--- a/notebooks/breast_cancer_data/docs/breast_cancer_prediction_report.docx
+++ b/notebooks/breast_cancer_data/docs/breast_cancer_prediction_report.docx
@@ -1297,25 +1297,7 @@
         <w:spacing w:line="360" w:lineRule="auto"/>
       </w:pPr>
       <w:r>
-        <w:t xml:space="preserve">With the increasing generation of data in volume, velocity, and variety (Laney, 2001), </w:t>
-      </w:r>
-      <w:r>
-        <w:t>t</w:t>
-      </w:r>
-      <w:r>
-        <w:t>aking advantage of the depth and breadth of available data about an event becomes more important, regardless of domain or subject. This emerging field of data exploitation is called data mining or data munging</w:t>
-      </w:r>
-      <w:r>
-        <w:t>, and i</w:t>
-      </w:r>
-      <w:r>
-        <w:t xml:space="preserve">n recent times, has turned out incredibly useful in revealing latent information otherwise difficult to obtain from large swathes of data. It takes the approach of searching for relevant patterns and regularities (or irregularities) in large masses of data to elicit useful information that may inform decision-making. It is domain-agnostic and </w:t>
-      </w:r>
-      <w:r>
-        <w:t>is</w:t>
-      </w:r>
-      <w:r>
-        <w:t xml:space="preserve"> significantly fruitful if conducted appropriately.</w:t>
+        <w:t>With the increasing generation of data in volume, velocity, and variety (Laney, 2001), taking advantage of the depth and breadth of available data about an event becomes more important, regardless of domain or subject. This emerging field of data exploitation is called data mining or data munging, and in recent times, has turned out incredibly useful in revealing latent information otherwise difficult to obtain from large swathes of data. It takes the approach of searching for relevant patterns and regularities (or irregularities) in large masses of data to elicit useful information that may inform decision-making. It is domain-agnostic and is significantly fruitful if conducted appropriately.</w:t>
       </w:r>
     </w:p>
     <w:p>
@@ -1643,7 +1625,13 @@
       </w:r>
       <w:proofErr w:type="spellEnd"/>
       <w:r>
-        <w:t xml:space="preserve"> is a decision tree learner which uses reduced error pruning; RBF networks are artificial neural networks that use radial basis functions as activation function, while Simple Logistic is a logistic regression tool. Murti (2012) also analysed the same data set using three rule-based classifiers to predict breast cancer recurrence. After pre-processing to remove missing values, he achieved classification accuracy of 72.27%, 72.72% and 75.17% for the respective classifiers which are RIPPER, Decision Tree and Decision Table with Naïve-Bayes (DTNB). RIPPER is a propositional rule learner proposed by William Cohen. Similarly, </w:t>
+        <w:t xml:space="preserve"> is a decision tree learner which uses reduced error pruning; RBF networks are artificial neural networks that use radial basis functions as activation function, while Simple Logistic is a logistic regression tool. Murti (2012) also analysed the same data set using three rule-based classifiers to predict breast cancer recurrence. After pre-processing to remove missing values, he achieved classification accuracy of 72.27%, 72.72% and 75.17% for the respective classifiers which are RIPPER, Decision Tree and Decision Table with Naïve-Bayes (DTNB). RIPPER is a propositional rule learner proposed by William Cohen</w:t>
+      </w:r>
+      <w:r>
+        <w:t xml:space="preserve"> (Cohen, 1995)</w:t>
+      </w:r>
+      <w:r>
+        <w:t xml:space="preserve">. Similarly, </w:t>
       </w:r>
       <w:proofErr w:type="spellStart"/>
       <w:r>
@@ -1731,7 +1719,16 @@
         <w:t xml:space="preserve">, a ternary variable indicating </w:t>
       </w:r>
       <w:r>
-        <w:t>whether the patient is pre-, or post-menopausal</w:t>
+        <w:t>whether the patient is pre-</w:t>
+      </w:r>
+      <w:r>
+        <w:t>menopausal</w:t>
+      </w:r>
+      <w:r>
+        <w:t>,</w:t>
+      </w:r>
+      <w:r>
+        <w:t xml:space="preserve"> greater than 40 or less than 40</w:t>
       </w:r>
       <w:r>
         <w:t xml:space="preserve">; </w:t>
@@ -6852,74 +6849,8 @@
     </w:p>
     <w:p>
       <w:pPr>
-        <w:keepNext/>
         <w:spacing w:line="360" w:lineRule="auto"/>
       </w:pPr>
-      <w:r>
-        <w:rPr>
-          <w:noProof/>
-        </w:rPr>
-        <w:drawing>
-          <wp:inline distT="0" distB="0" distL="0" distR="0" wp14:anchorId="4203E9FE" wp14:editId="0132A83F">
-            <wp:extent cx="5943600" cy="1093470"/>
-            <wp:effectExtent l="19050" t="19050" r="0" b="0"/>
-            <wp:docPr id="9" name="Picture 9"/>
-            <wp:cNvGraphicFramePr>
-              <a:graphicFrameLocks xmlns:a="http://schemas.openxmlformats.org/drawingml/2006/main" noChangeAspect="1"/>
-            </wp:cNvGraphicFramePr>
-            <a:graphic xmlns:a="http://schemas.openxmlformats.org/drawingml/2006/main">
-              <a:graphicData uri="http://schemas.openxmlformats.org/drawingml/2006/picture">
-                <pic:pic xmlns:pic="http://schemas.openxmlformats.org/drawingml/2006/picture">
-                  <pic:nvPicPr>
-                    <pic:cNvPr id="1" name=""/>
-                    <pic:cNvPicPr/>
-                  </pic:nvPicPr>
-                  <pic:blipFill>
-                    <a:blip r:embed="rId12"/>
-                    <a:stretch>
-                      <a:fillRect/>
-                    </a:stretch>
-                  </pic:blipFill>
-                  <pic:spPr>
-                    <a:xfrm>
-                      <a:off x="0" y="0"/>
-                      <a:ext cx="5943600" cy="1093470"/>
-                    </a:xfrm>
-                    <a:prstGeom prst="rect">
-                      <a:avLst/>
-                    </a:prstGeom>
-                    <a:ln>
-                      <a:solidFill>
-                        <a:schemeClr val="accent1"/>
-                      </a:solidFill>
-                    </a:ln>
-                  </pic:spPr>
-                </pic:pic>
-              </a:graphicData>
-            </a:graphic>
-          </wp:inline>
-        </w:drawing>
-      </w:r>
-    </w:p>
-    <w:p>
-      <w:pPr>
-        <w:pStyle w:val="Caption"/>
-        <w:jc w:val="center"/>
-      </w:pPr>
-      <w:r>
-        <w:t xml:space="preserve">Table </w:t>
-      </w:r>
-      <w:fldSimple w:instr=" SEQ Table \* ARABIC ">
-        <w:r>
-          <w:rPr>
-            <w:noProof/>
-          </w:rPr>
-          <w:t>4</w:t>
-        </w:r>
-      </w:fldSimple>
-      <w:r>
-        <w:t>: Summary statistics of attributes</w:t>
-      </w:r>
     </w:p>
     <w:p>
       <w:pPr>
@@ -6929,8 +6860,3592 @@
     <w:p>
       <w:pPr>
         <w:spacing w:line="360" w:lineRule="auto"/>
+        <w:sectPr>
+          <w:footerReference w:type="default" r:id="rId12"/>
+          <w:pgSz w:w="12240" w:h="15840"/>
+          <w:pgMar w:top="1418" w:right="1440" w:bottom="1560" w:left="1440" w:header="709" w:footer="841" w:gutter="0"/>
+          <w:pgNumType w:start="3" w:chapStyle="1"/>
+          <w:cols w:space="708"/>
+          <w:docGrid w:linePitch="360"/>
+        </w:sectPr>
       </w:pPr>
-      <w:r>
+    </w:p>
+    <w:p>
+      <w:pPr>
+        <w:spacing w:line="360" w:lineRule="auto"/>
+      </w:pPr>
+    </w:p>
+    <w:tbl>
+      <w:tblPr>
+        <w:tblStyle w:val="ListTable4-Accent1"/>
+        <w:tblpPr w:leftFromText="180" w:rightFromText="180" w:vertAnchor="text" w:horzAnchor="margin" w:tblpXSpec="center" w:tblpY="-46"/>
+        <w:tblW w:w="13320" w:type="dxa"/>
+        <w:tblLayout w:type="fixed"/>
+        <w:tblLook w:val="04A0" w:firstRow="1" w:lastRow="0" w:firstColumn="1" w:lastColumn="0" w:noHBand="0" w:noVBand="1"/>
+      </w:tblPr>
+      <w:tblGrid>
+        <w:gridCol w:w="988"/>
+        <w:gridCol w:w="567"/>
+        <w:gridCol w:w="708"/>
+        <w:gridCol w:w="426"/>
+        <w:gridCol w:w="1134"/>
+        <w:gridCol w:w="567"/>
+        <w:gridCol w:w="708"/>
+        <w:gridCol w:w="567"/>
+        <w:gridCol w:w="709"/>
+        <w:gridCol w:w="567"/>
+        <w:gridCol w:w="567"/>
+        <w:gridCol w:w="709"/>
+        <w:gridCol w:w="567"/>
+        <w:gridCol w:w="567"/>
+        <w:gridCol w:w="567"/>
+        <w:gridCol w:w="567"/>
+        <w:gridCol w:w="850"/>
+        <w:gridCol w:w="709"/>
+        <w:gridCol w:w="709"/>
+        <w:gridCol w:w="567"/>
+      </w:tblGrid>
+      <w:tr>
+        <w:trPr>
+          <w:cnfStyle w:val="100000000000" w:firstRow="1" w:lastRow="0" w:firstColumn="0" w:lastColumn="0" w:oddVBand="0" w:evenVBand="0" w:oddHBand="0" w:evenHBand="0" w:firstRowFirstColumn="0" w:firstRowLastColumn="0" w:lastRowFirstColumn="0" w:lastRowLastColumn="0"/>
+          <w:trHeight w:val="160"/>
+        </w:trPr>
+        <w:tc>
+          <w:tcPr>
+            <w:cnfStyle w:val="001000000000" w:firstRow="0" w:lastRow="0" w:firstColumn="1" w:lastColumn="0" w:oddVBand="0" w:evenVBand="0" w:oddHBand="0" w:evenHBand="0" w:firstRowFirstColumn="0" w:firstRowLastColumn="0" w:lastRowFirstColumn="0" w:lastRowLastColumn="0"/>
+            <w:tcW w:w="1555" w:type="dxa"/>
+            <w:gridSpan w:val="2"/>
+          </w:tcPr>
+          <w:p>
+            <w:pPr>
+              <w:pStyle w:val="NoSpacing"/>
+              <w:rPr>
+                <w:sz w:val="14"/>
+                <w:szCs w:val="16"/>
+              </w:rPr>
+            </w:pPr>
+            <w:r>
+              <w:rPr>
+                <w:sz w:val="14"/>
+                <w:szCs w:val="16"/>
+              </w:rPr>
+              <w:t>class</w:t>
+            </w:r>
+          </w:p>
+        </w:tc>
+        <w:tc>
+          <w:tcPr>
+            <w:tcW w:w="1134" w:type="dxa"/>
+            <w:gridSpan w:val="2"/>
+          </w:tcPr>
+          <w:p>
+            <w:pPr>
+              <w:pStyle w:val="NoSpacing"/>
+              <w:cnfStyle w:val="100000000000" w:firstRow="1" w:lastRow="0" w:firstColumn="0" w:lastColumn="0" w:oddVBand="0" w:evenVBand="0" w:oddHBand="0" w:evenHBand="0" w:firstRowFirstColumn="0" w:firstRowLastColumn="0" w:lastRowFirstColumn="0" w:lastRowLastColumn="0"/>
+              <w:rPr>
+                <w:i/>
+                <w:iCs/>
+                <w:sz w:val="14"/>
+                <w:szCs w:val="16"/>
+              </w:rPr>
+            </w:pPr>
+            <w:r>
+              <w:rPr>
+                <w:i/>
+                <w:iCs/>
+                <w:sz w:val="14"/>
+                <w:szCs w:val="16"/>
+              </w:rPr>
+              <w:t>age</w:t>
+            </w:r>
+          </w:p>
+        </w:tc>
+        <w:tc>
+          <w:tcPr>
+            <w:tcW w:w="1134" w:type="dxa"/>
+          </w:tcPr>
+          <w:p>
+            <w:pPr>
+              <w:pStyle w:val="NoSpacing"/>
+              <w:cnfStyle w:val="100000000000" w:firstRow="1" w:lastRow="0" w:firstColumn="0" w:lastColumn="0" w:oddVBand="0" w:evenVBand="0" w:oddHBand="0" w:evenHBand="0" w:firstRowFirstColumn="0" w:firstRowLastColumn="0" w:lastRowFirstColumn="0" w:lastRowLastColumn="0"/>
+              <w:rPr>
+                <w:i/>
+                <w:iCs/>
+                <w:sz w:val="14"/>
+                <w:szCs w:val="16"/>
+              </w:rPr>
+            </w:pPr>
+            <w:r>
+              <w:rPr>
+                <w:i/>
+                <w:iCs/>
+                <w:sz w:val="14"/>
+                <w:szCs w:val="16"/>
+              </w:rPr>
+              <w:t>menopause</w:t>
+            </w:r>
+          </w:p>
+        </w:tc>
+        <w:tc>
+          <w:tcPr>
+            <w:tcW w:w="567" w:type="dxa"/>
+          </w:tcPr>
+          <w:p>
+            <w:pPr>
+              <w:pStyle w:val="NoSpacing"/>
+              <w:cnfStyle w:val="100000000000" w:firstRow="1" w:lastRow="0" w:firstColumn="0" w:lastColumn="0" w:oddVBand="0" w:evenVBand="0" w:oddHBand="0" w:evenHBand="0" w:firstRowFirstColumn="0" w:firstRowLastColumn="0" w:lastRowFirstColumn="0" w:lastRowLastColumn="0"/>
+              <w:rPr>
+                <w:i/>
+                <w:iCs/>
+                <w:sz w:val="14"/>
+                <w:szCs w:val="16"/>
+              </w:rPr>
+            </w:pPr>
+          </w:p>
+        </w:tc>
+        <w:tc>
+          <w:tcPr>
+            <w:tcW w:w="1275" w:type="dxa"/>
+            <w:gridSpan w:val="2"/>
+          </w:tcPr>
+          <w:p>
+            <w:pPr>
+              <w:pStyle w:val="NoSpacing"/>
+              <w:cnfStyle w:val="100000000000" w:firstRow="1" w:lastRow="0" w:firstColumn="0" w:lastColumn="0" w:oddVBand="0" w:evenVBand="0" w:oddHBand="0" w:evenHBand="0" w:firstRowFirstColumn="0" w:firstRowLastColumn="0" w:lastRowFirstColumn="0" w:lastRowLastColumn="0"/>
+              <w:rPr>
+                <w:i/>
+                <w:iCs/>
+                <w:sz w:val="14"/>
+                <w:szCs w:val="16"/>
+              </w:rPr>
+            </w:pPr>
+            <w:proofErr w:type="spellStart"/>
+            <w:r>
+              <w:rPr>
+                <w:i/>
+                <w:iCs/>
+                <w:sz w:val="14"/>
+                <w:szCs w:val="16"/>
+              </w:rPr>
+              <w:t>tumorSize</w:t>
+            </w:r>
+            <w:proofErr w:type="spellEnd"/>
+          </w:p>
+        </w:tc>
+        <w:tc>
+          <w:tcPr>
+            <w:tcW w:w="1276" w:type="dxa"/>
+            <w:gridSpan w:val="2"/>
+          </w:tcPr>
+          <w:p>
+            <w:pPr>
+              <w:pStyle w:val="NoSpacing"/>
+              <w:cnfStyle w:val="100000000000" w:firstRow="1" w:lastRow="0" w:firstColumn="0" w:lastColumn="0" w:oddVBand="0" w:evenVBand="0" w:oddHBand="0" w:evenHBand="0" w:firstRowFirstColumn="0" w:firstRowLastColumn="0" w:lastRowFirstColumn="0" w:lastRowLastColumn="0"/>
+              <w:rPr>
+                <w:i/>
+                <w:iCs/>
+                <w:sz w:val="14"/>
+                <w:szCs w:val="16"/>
+              </w:rPr>
+            </w:pPr>
+            <w:proofErr w:type="spellStart"/>
+            <w:r>
+              <w:rPr>
+                <w:i/>
+                <w:iCs/>
+                <w:sz w:val="14"/>
+                <w:szCs w:val="16"/>
+              </w:rPr>
+              <w:t>invNodes</w:t>
+            </w:r>
+            <w:proofErr w:type="spellEnd"/>
+          </w:p>
+        </w:tc>
+        <w:tc>
+          <w:tcPr>
+            <w:tcW w:w="1276" w:type="dxa"/>
+            <w:gridSpan w:val="2"/>
+          </w:tcPr>
+          <w:p>
+            <w:pPr>
+              <w:pStyle w:val="NoSpacing"/>
+              <w:cnfStyle w:val="100000000000" w:firstRow="1" w:lastRow="0" w:firstColumn="0" w:lastColumn="0" w:oddVBand="0" w:evenVBand="0" w:oddHBand="0" w:evenHBand="0" w:firstRowFirstColumn="0" w:firstRowLastColumn="0" w:lastRowFirstColumn="0" w:lastRowLastColumn="0"/>
+              <w:rPr>
+                <w:i/>
+                <w:iCs/>
+                <w:sz w:val="14"/>
+                <w:szCs w:val="16"/>
+              </w:rPr>
+            </w:pPr>
+            <w:proofErr w:type="spellStart"/>
+            <w:r>
+              <w:rPr>
+                <w:i/>
+                <w:iCs/>
+                <w:sz w:val="14"/>
+                <w:szCs w:val="16"/>
+              </w:rPr>
+              <w:t>nodeCaps</w:t>
+            </w:r>
+            <w:proofErr w:type="spellEnd"/>
+          </w:p>
+        </w:tc>
+        <w:tc>
+          <w:tcPr>
+            <w:tcW w:w="1134" w:type="dxa"/>
+            <w:gridSpan w:val="2"/>
+          </w:tcPr>
+          <w:p>
+            <w:pPr>
+              <w:pStyle w:val="NoSpacing"/>
+              <w:cnfStyle w:val="100000000000" w:firstRow="1" w:lastRow="0" w:firstColumn="0" w:lastColumn="0" w:oddVBand="0" w:evenVBand="0" w:oddHBand="0" w:evenHBand="0" w:firstRowFirstColumn="0" w:firstRowLastColumn="0" w:lastRowFirstColumn="0" w:lastRowLastColumn="0"/>
+              <w:rPr>
+                <w:i/>
+                <w:iCs/>
+                <w:sz w:val="14"/>
+                <w:szCs w:val="16"/>
+              </w:rPr>
+            </w:pPr>
+            <w:proofErr w:type="spellStart"/>
+            <w:r>
+              <w:rPr>
+                <w:i/>
+                <w:iCs/>
+                <w:sz w:val="14"/>
+                <w:szCs w:val="16"/>
+              </w:rPr>
+              <w:t>degMalig</w:t>
+            </w:r>
+            <w:proofErr w:type="spellEnd"/>
+          </w:p>
+        </w:tc>
+        <w:tc>
+          <w:tcPr>
+            <w:tcW w:w="1134" w:type="dxa"/>
+            <w:gridSpan w:val="2"/>
+          </w:tcPr>
+          <w:p>
+            <w:pPr>
+              <w:pStyle w:val="NoSpacing"/>
+              <w:cnfStyle w:val="100000000000" w:firstRow="1" w:lastRow="0" w:firstColumn="0" w:lastColumn="0" w:oddVBand="0" w:evenVBand="0" w:oddHBand="0" w:evenHBand="0" w:firstRowFirstColumn="0" w:firstRowLastColumn="0" w:lastRowFirstColumn="0" w:lastRowLastColumn="0"/>
+              <w:rPr>
+                <w:i/>
+                <w:iCs/>
+                <w:sz w:val="14"/>
+                <w:szCs w:val="16"/>
+              </w:rPr>
+            </w:pPr>
+            <w:r>
+              <w:rPr>
+                <w:i/>
+                <w:iCs/>
+                <w:sz w:val="14"/>
+                <w:szCs w:val="16"/>
+              </w:rPr>
+              <w:t>breast</w:t>
+            </w:r>
+          </w:p>
+        </w:tc>
+        <w:tc>
+          <w:tcPr>
+            <w:tcW w:w="1559" w:type="dxa"/>
+            <w:gridSpan w:val="2"/>
+          </w:tcPr>
+          <w:p>
+            <w:pPr>
+              <w:pStyle w:val="NoSpacing"/>
+              <w:cnfStyle w:val="100000000000" w:firstRow="1" w:lastRow="0" w:firstColumn="0" w:lastColumn="0" w:oddVBand="0" w:evenVBand="0" w:oddHBand="0" w:evenHBand="0" w:firstRowFirstColumn="0" w:firstRowLastColumn="0" w:lastRowFirstColumn="0" w:lastRowLastColumn="0"/>
+              <w:rPr>
+                <w:i/>
+                <w:iCs/>
+                <w:sz w:val="14"/>
+                <w:szCs w:val="16"/>
+              </w:rPr>
+            </w:pPr>
+            <w:proofErr w:type="spellStart"/>
+            <w:r>
+              <w:rPr>
+                <w:i/>
+                <w:iCs/>
+                <w:sz w:val="14"/>
+                <w:szCs w:val="16"/>
+              </w:rPr>
+              <w:t>breastQuad</w:t>
+            </w:r>
+            <w:proofErr w:type="spellEnd"/>
+          </w:p>
+        </w:tc>
+        <w:tc>
+          <w:tcPr>
+            <w:tcW w:w="1276" w:type="dxa"/>
+            <w:gridSpan w:val="2"/>
+          </w:tcPr>
+          <w:p>
+            <w:pPr>
+              <w:pStyle w:val="NoSpacing"/>
+              <w:cnfStyle w:val="100000000000" w:firstRow="1" w:lastRow="0" w:firstColumn="0" w:lastColumn="0" w:oddVBand="0" w:evenVBand="0" w:oddHBand="0" w:evenHBand="0" w:firstRowFirstColumn="0" w:firstRowLastColumn="0" w:lastRowFirstColumn="0" w:lastRowLastColumn="0"/>
+              <w:rPr>
+                <w:i/>
+                <w:iCs/>
+                <w:sz w:val="14"/>
+                <w:szCs w:val="16"/>
+              </w:rPr>
+            </w:pPr>
+            <w:proofErr w:type="spellStart"/>
+            <w:r>
+              <w:rPr>
+                <w:i/>
+                <w:iCs/>
+                <w:sz w:val="14"/>
+                <w:szCs w:val="16"/>
+              </w:rPr>
+              <w:t>irradiat</w:t>
+            </w:r>
+            <w:proofErr w:type="spellEnd"/>
+          </w:p>
+        </w:tc>
+      </w:tr>
+      <w:tr>
+        <w:trPr>
+          <w:cnfStyle w:val="000000100000" w:firstRow="0" w:lastRow="0" w:firstColumn="0" w:lastColumn="0" w:oddVBand="0" w:evenVBand="0" w:oddHBand="1" w:evenHBand="0" w:firstRowFirstColumn="0" w:firstRowLastColumn="0" w:lastRowFirstColumn="0" w:lastRowLastColumn="0"/>
+          <w:trHeight w:val="516"/>
+        </w:trPr>
+        <w:tc>
+          <w:tcPr>
+            <w:cnfStyle w:val="001000000000" w:firstRow="0" w:lastRow="0" w:firstColumn="1" w:lastColumn="0" w:oddVBand="0" w:evenVBand="0" w:oddHBand="0" w:evenHBand="0" w:firstRowFirstColumn="0" w:firstRowLastColumn="0" w:lastRowFirstColumn="0" w:lastRowLastColumn="0"/>
+            <w:tcW w:w="988" w:type="dxa"/>
+          </w:tcPr>
+          <w:p>
+            <w:pPr>
+              <w:pStyle w:val="NoSpacing"/>
+              <w:rPr>
+                <w:b w:val="0"/>
+                <w:bCs w:val="0"/>
+                <w:sz w:val="14"/>
+                <w:szCs w:val="16"/>
+              </w:rPr>
+            </w:pPr>
+            <w:r>
+              <w:rPr>
+                <w:b w:val="0"/>
+                <w:bCs w:val="0"/>
+                <w:sz w:val="14"/>
+                <w:szCs w:val="16"/>
+              </w:rPr>
+              <w:t>no-recurrence-events</w:t>
+            </w:r>
+          </w:p>
+        </w:tc>
+        <w:tc>
+          <w:tcPr>
+            <w:tcW w:w="567" w:type="dxa"/>
+          </w:tcPr>
+          <w:p>
+            <w:pPr>
+              <w:pStyle w:val="NoSpacing"/>
+              <w:cnfStyle w:val="000000100000" w:firstRow="0" w:lastRow="0" w:firstColumn="0" w:lastColumn="0" w:oddVBand="0" w:evenVBand="0" w:oddHBand="1" w:evenHBand="0" w:firstRowFirstColumn="0" w:firstRowLastColumn="0" w:lastRowFirstColumn="0" w:lastRowLastColumn="0"/>
+              <w:rPr>
+                <w:sz w:val="14"/>
+                <w:szCs w:val="16"/>
+              </w:rPr>
+            </w:pPr>
+            <w:r>
+              <w:rPr>
+                <w:sz w:val="14"/>
+                <w:szCs w:val="16"/>
+              </w:rPr>
+              <w:t>201</w:t>
+            </w:r>
+          </w:p>
+        </w:tc>
+        <w:tc>
+          <w:tcPr>
+            <w:tcW w:w="708" w:type="dxa"/>
+          </w:tcPr>
+          <w:p>
+            <w:pPr>
+              <w:pStyle w:val="NoSpacing"/>
+              <w:cnfStyle w:val="000000100000" w:firstRow="0" w:lastRow="0" w:firstColumn="0" w:lastColumn="0" w:oddVBand="0" w:evenVBand="0" w:oddHBand="1" w:evenHBand="0" w:firstRowFirstColumn="0" w:firstRowLastColumn="0" w:lastRowFirstColumn="0" w:lastRowLastColumn="0"/>
+              <w:rPr>
+                <w:i/>
+                <w:iCs/>
+                <w:sz w:val="14"/>
+                <w:szCs w:val="16"/>
+              </w:rPr>
+            </w:pPr>
+            <w:r>
+              <w:rPr>
+                <w:i/>
+                <w:iCs/>
+                <w:sz w:val="14"/>
+                <w:szCs w:val="16"/>
+              </w:rPr>
+              <w:t>20-29</w:t>
+            </w:r>
+          </w:p>
+        </w:tc>
+        <w:tc>
+          <w:tcPr>
+            <w:tcW w:w="426" w:type="dxa"/>
+          </w:tcPr>
+          <w:p>
+            <w:pPr>
+              <w:pStyle w:val="NoSpacing"/>
+              <w:cnfStyle w:val="000000100000" w:firstRow="0" w:lastRow="0" w:firstColumn="0" w:lastColumn="0" w:oddVBand="0" w:evenVBand="0" w:oddHBand="1" w:evenHBand="0" w:firstRowFirstColumn="0" w:firstRowLastColumn="0" w:lastRowFirstColumn="0" w:lastRowLastColumn="0"/>
+              <w:rPr>
+                <w:i/>
+                <w:iCs/>
+                <w:sz w:val="14"/>
+                <w:szCs w:val="16"/>
+              </w:rPr>
+            </w:pPr>
+            <w:r>
+              <w:rPr>
+                <w:i/>
+                <w:iCs/>
+                <w:sz w:val="14"/>
+                <w:szCs w:val="16"/>
+              </w:rPr>
+              <w:t>1</w:t>
+            </w:r>
+          </w:p>
+        </w:tc>
+        <w:tc>
+          <w:tcPr>
+            <w:tcW w:w="1134" w:type="dxa"/>
+          </w:tcPr>
+          <w:p>
+            <w:pPr>
+              <w:pStyle w:val="NoSpacing"/>
+              <w:cnfStyle w:val="000000100000" w:firstRow="0" w:lastRow="0" w:firstColumn="0" w:lastColumn="0" w:oddVBand="0" w:evenVBand="0" w:oddHBand="1" w:evenHBand="0" w:firstRowFirstColumn="0" w:firstRowLastColumn="0" w:lastRowFirstColumn="0" w:lastRowLastColumn="0"/>
+              <w:rPr>
+                <w:i/>
+                <w:iCs/>
+                <w:sz w:val="14"/>
+                <w:szCs w:val="16"/>
+              </w:rPr>
+            </w:pPr>
+            <w:r>
+              <w:rPr>
+                <w:i/>
+                <w:iCs/>
+                <w:sz w:val="14"/>
+                <w:szCs w:val="16"/>
+              </w:rPr>
+              <w:t>ge40</w:t>
+            </w:r>
+          </w:p>
+        </w:tc>
+        <w:tc>
+          <w:tcPr>
+            <w:tcW w:w="567" w:type="dxa"/>
+          </w:tcPr>
+          <w:p>
+            <w:pPr>
+              <w:pStyle w:val="NoSpacing"/>
+              <w:cnfStyle w:val="000000100000" w:firstRow="0" w:lastRow="0" w:firstColumn="0" w:lastColumn="0" w:oddVBand="0" w:evenVBand="0" w:oddHBand="1" w:evenHBand="0" w:firstRowFirstColumn="0" w:firstRowLastColumn="0" w:lastRowFirstColumn="0" w:lastRowLastColumn="0"/>
+              <w:rPr>
+                <w:i/>
+                <w:iCs/>
+                <w:sz w:val="14"/>
+                <w:szCs w:val="16"/>
+              </w:rPr>
+            </w:pPr>
+            <w:r>
+              <w:rPr>
+                <w:i/>
+                <w:iCs/>
+                <w:sz w:val="14"/>
+                <w:szCs w:val="16"/>
+              </w:rPr>
+              <w:t>129</w:t>
+            </w:r>
+          </w:p>
+        </w:tc>
+        <w:tc>
+          <w:tcPr>
+            <w:tcW w:w="708" w:type="dxa"/>
+          </w:tcPr>
+          <w:p>
+            <w:pPr>
+              <w:pStyle w:val="NoSpacing"/>
+              <w:cnfStyle w:val="000000100000" w:firstRow="0" w:lastRow="0" w:firstColumn="0" w:lastColumn="0" w:oddVBand="0" w:evenVBand="0" w:oddHBand="1" w:evenHBand="0" w:firstRowFirstColumn="0" w:firstRowLastColumn="0" w:lastRowFirstColumn="0" w:lastRowLastColumn="0"/>
+              <w:rPr>
+                <w:i/>
+                <w:iCs/>
+                <w:sz w:val="14"/>
+                <w:szCs w:val="16"/>
+              </w:rPr>
+            </w:pPr>
+            <w:r>
+              <w:rPr>
+                <w:i/>
+                <w:iCs/>
+                <w:sz w:val="14"/>
+                <w:szCs w:val="16"/>
+              </w:rPr>
+              <w:t>30-34</w:t>
+            </w:r>
+          </w:p>
+        </w:tc>
+        <w:tc>
+          <w:tcPr>
+            <w:tcW w:w="567" w:type="dxa"/>
+          </w:tcPr>
+          <w:p>
+            <w:pPr>
+              <w:pStyle w:val="NoSpacing"/>
+              <w:cnfStyle w:val="000000100000" w:firstRow="0" w:lastRow="0" w:firstColumn="0" w:lastColumn="0" w:oddVBand="0" w:evenVBand="0" w:oddHBand="1" w:evenHBand="0" w:firstRowFirstColumn="0" w:firstRowLastColumn="0" w:lastRowFirstColumn="0" w:lastRowLastColumn="0"/>
+              <w:rPr>
+                <w:i/>
+                <w:iCs/>
+                <w:sz w:val="14"/>
+                <w:szCs w:val="16"/>
+              </w:rPr>
+            </w:pPr>
+            <w:r>
+              <w:rPr>
+                <w:i/>
+                <w:iCs/>
+                <w:sz w:val="14"/>
+                <w:szCs w:val="16"/>
+              </w:rPr>
+              <w:t>60</w:t>
+            </w:r>
+          </w:p>
+        </w:tc>
+        <w:tc>
+          <w:tcPr>
+            <w:tcW w:w="709" w:type="dxa"/>
+          </w:tcPr>
+          <w:p>
+            <w:pPr>
+              <w:pStyle w:val="NoSpacing"/>
+              <w:cnfStyle w:val="000000100000" w:firstRow="0" w:lastRow="0" w:firstColumn="0" w:lastColumn="0" w:oddVBand="0" w:evenVBand="0" w:oddHBand="1" w:evenHBand="0" w:firstRowFirstColumn="0" w:firstRowLastColumn="0" w:lastRowFirstColumn="0" w:lastRowLastColumn="0"/>
+              <w:rPr>
+                <w:i/>
+                <w:iCs/>
+                <w:sz w:val="14"/>
+                <w:szCs w:val="16"/>
+              </w:rPr>
+            </w:pPr>
+            <w:r>
+              <w:rPr>
+                <w:i/>
+                <w:iCs/>
+                <w:sz w:val="14"/>
+                <w:szCs w:val="16"/>
+              </w:rPr>
+              <w:t>0-2</w:t>
+            </w:r>
+          </w:p>
+        </w:tc>
+        <w:tc>
+          <w:tcPr>
+            <w:tcW w:w="567" w:type="dxa"/>
+          </w:tcPr>
+          <w:p>
+            <w:pPr>
+              <w:pStyle w:val="NoSpacing"/>
+              <w:cnfStyle w:val="000000100000" w:firstRow="0" w:lastRow="0" w:firstColumn="0" w:lastColumn="0" w:oddVBand="0" w:evenVBand="0" w:oddHBand="1" w:evenHBand="0" w:firstRowFirstColumn="0" w:firstRowLastColumn="0" w:lastRowFirstColumn="0" w:lastRowLastColumn="0"/>
+              <w:rPr>
+                <w:i/>
+                <w:iCs/>
+                <w:sz w:val="14"/>
+                <w:szCs w:val="16"/>
+              </w:rPr>
+            </w:pPr>
+            <w:r>
+              <w:rPr>
+                <w:i/>
+                <w:iCs/>
+                <w:sz w:val="14"/>
+                <w:szCs w:val="16"/>
+              </w:rPr>
+              <w:t>213</w:t>
+            </w:r>
+          </w:p>
+        </w:tc>
+        <w:tc>
+          <w:tcPr>
+            <w:tcW w:w="567" w:type="dxa"/>
+          </w:tcPr>
+          <w:p>
+            <w:pPr>
+              <w:pStyle w:val="NoSpacing"/>
+              <w:cnfStyle w:val="000000100000" w:firstRow="0" w:lastRow="0" w:firstColumn="0" w:lastColumn="0" w:oddVBand="0" w:evenVBand="0" w:oddHBand="1" w:evenHBand="0" w:firstRowFirstColumn="0" w:firstRowLastColumn="0" w:lastRowFirstColumn="0" w:lastRowLastColumn="0"/>
+              <w:rPr>
+                <w:i/>
+                <w:iCs/>
+                <w:sz w:val="14"/>
+                <w:szCs w:val="16"/>
+              </w:rPr>
+            </w:pPr>
+            <w:r>
+              <w:rPr>
+                <w:i/>
+                <w:iCs/>
+                <w:sz w:val="14"/>
+                <w:szCs w:val="16"/>
+              </w:rPr>
+              <w:t>no</w:t>
+            </w:r>
+          </w:p>
+        </w:tc>
+        <w:tc>
+          <w:tcPr>
+            <w:tcW w:w="709" w:type="dxa"/>
+          </w:tcPr>
+          <w:p>
+            <w:pPr>
+              <w:pStyle w:val="NoSpacing"/>
+              <w:cnfStyle w:val="000000100000" w:firstRow="0" w:lastRow="0" w:firstColumn="0" w:lastColumn="0" w:oddVBand="0" w:evenVBand="0" w:oddHBand="1" w:evenHBand="0" w:firstRowFirstColumn="0" w:firstRowLastColumn="0" w:lastRowFirstColumn="0" w:lastRowLastColumn="0"/>
+              <w:rPr>
+                <w:i/>
+                <w:iCs/>
+                <w:sz w:val="14"/>
+                <w:szCs w:val="16"/>
+              </w:rPr>
+            </w:pPr>
+            <w:r>
+              <w:rPr>
+                <w:i/>
+                <w:iCs/>
+                <w:sz w:val="14"/>
+                <w:szCs w:val="16"/>
+              </w:rPr>
+              <w:t>222</w:t>
+            </w:r>
+          </w:p>
+        </w:tc>
+        <w:tc>
+          <w:tcPr>
+            <w:tcW w:w="567" w:type="dxa"/>
+          </w:tcPr>
+          <w:p>
+            <w:pPr>
+              <w:pStyle w:val="NoSpacing"/>
+              <w:cnfStyle w:val="000000100000" w:firstRow="0" w:lastRow="0" w:firstColumn="0" w:lastColumn="0" w:oddVBand="0" w:evenVBand="0" w:oddHBand="1" w:evenHBand="0" w:firstRowFirstColumn="0" w:firstRowLastColumn="0" w:lastRowFirstColumn="0" w:lastRowLastColumn="0"/>
+              <w:rPr>
+                <w:i/>
+                <w:iCs/>
+                <w:sz w:val="14"/>
+                <w:szCs w:val="16"/>
+              </w:rPr>
+            </w:pPr>
+            <w:r>
+              <w:rPr>
+                <w:i/>
+                <w:iCs/>
+                <w:sz w:val="14"/>
+                <w:szCs w:val="16"/>
+              </w:rPr>
+              <w:t>1</w:t>
+            </w:r>
+          </w:p>
+        </w:tc>
+        <w:tc>
+          <w:tcPr>
+            <w:tcW w:w="567" w:type="dxa"/>
+          </w:tcPr>
+          <w:p>
+            <w:pPr>
+              <w:pStyle w:val="NoSpacing"/>
+              <w:cnfStyle w:val="000000100000" w:firstRow="0" w:lastRow="0" w:firstColumn="0" w:lastColumn="0" w:oddVBand="0" w:evenVBand="0" w:oddHBand="1" w:evenHBand="0" w:firstRowFirstColumn="0" w:firstRowLastColumn="0" w:lastRowFirstColumn="0" w:lastRowLastColumn="0"/>
+              <w:rPr>
+                <w:i/>
+                <w:iCs/>
+                <w:sz w:val="14"/>
+                <w:szCs w:val="16"/>
+              </w:rPr>
+            </w:pPr>
+            <w:r>
+              <w:rPr>
+                <w:i/>
+                <w:iCs/>
+                <w:sz w:val="14"/>
+                <w:szCs w:val="16"/>
+              </w:rPr>
+              <w:t>71</w:t>
+            </w:r>
+          </w:p>
+        </w:tc>
+        <w:tc>
+          <w:tcPr>
+            <w:tcW w:w="567" w:type="dxa"/>
+          </w:tcPr>
+          <w:p>
+            <w:pPr>
+              <w:pStyle w:val="NoSpacing"/>
+              <w:cnfStyle w:val="000000100000" w:firstRow="0" w:lastRow="0" w:firstColumn="0" w:lastColumn="0" w:oddVBand="0" w:evenVBand="0" w:oddHBand="1" w:evenHBand="0" w:firstRowFirstColumn="0" w:firstRowLastColumn="0" w:lastRowFirstColumn="0" w:lastRowLastColumn="0"/>
+              <w:rPr>
+                <w:i/>
+                <w:iCs/>
+                <w:sz w:val="14"/>
+                <w:szCs w:val="16"/>
+              </w:rPr>
+            </w:pPr>
+            <w:r>
+              <w:rPr>
+                <w:i/>
+                <w:iCs/>
+                <w:sz w:val="14"/>
+                <w:szCs w:val="16"/>
+              </w:rPr>
+              <w:t>left</w:t>
+            </w:r>
+          </w:p>
+        </w:tc>
+        <w:tc>
+          <w:tcPr>
+            <w:tcW w:w="567" w:type="dxa"/>
+          </w:tcPr>
+          <w:p>
+            <w:pPr>
+              <w:pStyle w:val="NoSpacing"/>
+              <w:cnfStyle w:val="000000100000" w:firstRow="0" w:lastRow="0" w:firstColumn="0" w:lastColumn="0" w:oddVBand="0" w:evenVBand="0" w:oddHBand="1" w:evenHBand="0" w:firstRowFirstColumn="0" w:firstRowLastColumn="0" w:lastRowFirstColumn="0" w:lastRowLastColumn="0"/>
+              <w:rPr>
+                <w:i/>
+                <w:iCs/>
+                <w:sz w:val="14"/>
+                <w:szCs w:val="16"/>
+              </w:rPr>
+            </w:pPr>
+            <w:r>
+              <w:rPr>
+                <w:i/>
+                <w:iCs/>
+                <w:sz w:val="14"/>
+                <w:szCs w:val="16"/>
+              </w:rPr>
+              <w:t>152</w:t>
+            </w:r>
+          </w:p>
+        </w:tc>
+        <w:tc>
+          <w:tcPr>
+            <w:tcW w:w="850" w:type="dxa"/>
+          </w:tcPr>
+          <w:p>
+            <w:pPr>
+              <w:pStyle w:val="NoSpacing"/>
+              <w:cnfStyle w:val="000000100000" w:firstRow="0" w:lastRow="0" w:firstColumn="0" w:lastColumn="0" w:oddVBand="0" w:evenVBand="0" w:oddHBand="1" w:evenHBand="0" w:firstRowFirstColumn="0" w:firstRowLastColumn="0" w:lastRowFirstColumn="0" w:lastRowLastColumn="0"/>
+              <w:rPr>
+                <w:i/>
+                <w:iCs/>
+                <w:sz w:val="14"/>
+                <w:szCs w:val="16"/>
+              </w:rPr>
+            </w:pPr>
+            <w:r>
+              <w:rPr>
+                <w:i/>
+                <w:iCs/>
+                <w:sz w:val="14"/>
+                <w:szCs w:val="16"/>
+              </w:rPr>
+              <w:t>central</w:t>
+            </w:r>
+          </w:p>
+        </w:tc>
+        <w:tc>
+          <w:tcPr>
+            <w:tcW w:w="709" w:type="dxa"/>
+          </w:tcPr>
+          <w:p>
+            <w:pPr>
+              <w:pStyle w:val="NoSpacing"/>
+              <w:cnfStyle w:val="000000100000" w:firstRow="0" w:lastRow="0" w:firstColumn="0" w:lastColumn="0" w:oddVBand="0" w:evenVBand="0" w:oddHBand="1" w:evenHBand="0" w:firstRowFirstColumn="0" w:firstRowLastColumn="0" w:lastRowFirstColumn="0" w:lastRowLastColumn="0"/>
+              <w:rPr>
+                <w:i/>
+                <w:iCs/>
+                <w:sz w:val="14"/>
+                <w:szCs w:val="16"/>
+              </w:rPr>
+            </w:pPr>
+            <w:r>
+              <w:rPr>
+                <w:i/>
+                <w:iCs/>
+                <w:sz w:val="14"/>
+                <w:szCs w:val="16"/>
+              </w:rPr>
+              <w:t>21</w:t>
+            </w:r>
+          </w:p>
+        </w:tc>
+        <w:tc>
+          <w:tcPr>
+            <w:tcW w:w="709" w:type="dxa"/>
+          </w:tcPr>
+          <w:p>
+            <w:pPr>
+              <w:pStyle w:val="NoSpacing"/>
+              <w:cnfStyle w:val="000000100000" w:firstRow="0" w:lastRow="0" w:firstColumn="0" w:lastColumn="0" w:oddVBand="0" w:evenVBand="0" w:oddHBand="1" w:evenHBand="0" w:firstRowFirstColumn="0" w:firstRowLastColumn="0" w:lastRowFirstColumn="0" w:lastRowLastColumn="0"/>
+              <w:rPr>
+                <w:i/>
+                <w:iCs/>
+                <w:sz w:val="14"/>
+                <w:szCs w:val="16"/>
+              </w:rPr>
+            </w:pPr>
+            <w:r>
+              <w:rPr>
+                <w:i/>
+                <w:iCs/>
+                <w:sz w:val="14"/>
+                <w:szCs w:val="16"/>
+              </w:rPr>
+              <w:t>no</w:t>
+            </w:r>
+          </w:p>
+        </w:tc>
+        <w:tc>
+          <w:tcPr>
+            <w:tcW w:w="567" w:type="dxa"/>
+          </w:tcPr>
+          <w:p>
+            <w:pPr>
+              <w:pStyle w:val="NoSpacing"/>
+              <w:cnfStyle w:val="000000100000" w:firstRow="0" w:lastRow="0" w:firstColumn="0" w:lastColumn="0" w:oddVBand="0" w:evenVBand="0" w:oddHBand="1" w:evenHBand="0" w:firstRowFirstColumn="0" w:firstRowLastColumn="0" w:lastRowFirstColumn="0" w:lastRowLastColumn="0"/>
+              <w:rPr>
+                <w:i/>
+                <w:iCs/>
+                <w:sz w:val="14"/>
+                <w:szCs w:val="16"/>
+              </w:rPr>
+            </w:pPr>
+            <w:r>
+              <w:rPr>
+                <w:i/>
+                <w:iCs/>
+                <w:sz w:val="14"/>
+                <w:szCs w:val="16"/>
+              </w:rPr>
+              <w:t>218</w:t>
+            </w:r>
+          </w:p>
+        </w:tc>
+      </w:tr>
+      <w:tr>
+        <w:trPr>
+          <w:cnfStyle w:val="000000010000" w:firstRow="0" w:lastRow="0" w:firstColumn="0" w:lastColumn="0" w:oddVBand="0" w:evenVBand="0" w:oddHBand="0" w:evenHBand="1" w:firstRowFirstColumn="0" w:firstRowLastColumn="0" w:lastRowFirstColumn="0" w:lastRowLastColumn="0"/>
+          <w:trHeight w:val="457"/>
+        </w:trPr>
+        <w:tc>
+          <w:tcPr>
+            <w:cnfStyle w:val="001000000000" w:firstRow="0" w:lastRow="0" w:firstColumn="1" w:lastColumn="0" w:oddVBand="0" w:evenVBand="0" w:oddHBand="0" w:evenHBand="0" w:firstRowFirstColumn="0" w:firstRowLastColumn="0" w:lastRowFirstColumn="0" w:lastRowLastColumn="0"/>
+            <w:tcW w:w="988" w:type="dxa"/>
+          </w:tcPr>
+          <w:p>
+            <w:pPr>
+              <w:pStyle w:val="NoSpacing"/>
+              <w:rPr>
+                <w:b w:val="0"/>
+                <w:bCs w:val="0"/>
+                <w:sz w:val="14"/>
+                <w:szCs w:val="16"/>
+              </w:rPr>
+            </w:pPr>
+            <w:r>
+              <w:rPr>
+                <w:b w:val="0"/>
+                <w:bCs w:val="0"/>
+                <w:sz w:val="14"/>
+                <w:szCs w:val="16"/>
+              </w:rPr>
+              <w:t>recurrence-events</w:t>
+            </w:r>
+          </w:p>
+        </w:tc>
+        <w:tc>
+          <w:tcPr>
+            <w:tcW w:w="567" w:type="dxa"/>
+          </w:tcPr>
+          <w:p>
+            <w:pPr>
+              <w:pStyle w:val="NoSpacing"/>
+              <w:cnfStyle w:val="000000010000" w:firstRow="0" w:lastRow="0" w:firstColumn="0" w:lastColumn="0" w:oddVBand="0" w:evenVBand="0" w:oddHBand="0" w:evenHBand="1" w:firstRowFirstColumn="0" w:firstRowLastColumn="0" w:lastRowFirstColumn="0" w:lastRowLastColumn="0"/>
+              <w:rPr>
+                <w:sz w:val="14"/>
+                <w:szCs w:val="16"/>
+              </w:rPr>
+            </w:pPr>
+            <w:r>
+              <w:rPr>
+                <w:sz w:val="14"/>
+                <w:szCs w:val="16"/>
+              </w:rPr>
+              <w:t>85</w:t>
+            </w:r>
+          </w:p>
+        </w:tc>
+        <w:tc>
+          <w:tcPr>
+            <w:tcW w:w="708" w:type="dxa"/>
+          </w:tcPr>
+          <w:p>
+            <w:pPr>
+              <w:pStyle w:val="NoSpacing"/>
+              <w:cnfStyle w:val="000000010000" w:firstRow="0" w:lastRow="0" w:firstColumn="0" w:lastColumn="0" w:oddVBand="0" w:evenVBand="0" w:oddHBand="0" w:evenHBand="1" w:firstRowFirstColumn="0" w:firstRowLastColumn="0" w:lastRowFirstColumn="0" w:lastRowLastColumn="0"/>
+              <w:rPr>
+                <w:i/>
+                <w:iCs/>
+                <w:sz w:val="14"/>
+                <w:szCs w:val="16"/>
+              </w:rPr>
+            </w:pPr>
+            <w:r>
+              <w:rPr>
+                <w:i/>
+                <w:iCs/>
+                <w:sz w:val="14"/>
+                <w:szCs w:val="16"/>
+              </w:rPr>
+              <w:t>30-39</w:t>
+            </w:r>
+          </w:p>
+        </w:tc>
+        <w:tc>
+          <w:tcPr>
+            <w:tcW w:w="426" w:type="dxa"/>
+          </w:tcPr>
+          <w:p>
+            <w:pPr>
+              <w:pStyle w:val="NoSpacing"/>
+              <w:cnfStyle w:val="000000010000" w:firstRow="0" w:lastRow="0" w:firstColumn="0" w:lastColumn="0" w:oddVBand="0" w:evenVBand="0" w:oddHBand="0" w:evenHBand="1" w:firstRowFirstColumn="0" w:firstRowLastColumn="0" w:lastRowFirstColumn="0" w:lastRowLastColumn="0"/>
+              <w:rPr>
+                <w:i/>
+                <w:iCs/>
+                <w:sz w:val="14"/>
+                <w:szCs w:val="16"/>
+              </w:rPr>
+            </w:pPr>
+            <w:r>
+              <w:rPr>
+                <w:i/>
+                <w:iCs/>
+                <w:sz w:val="14"/>
+                <w:szCs w:val="16"/>
+              </w:rPr>
+              <w:t>36</w:t>
+            </w:r>
+          </w:p>
+        </w:tc>
+        <w:tc>
+          <w:tcPr>
+            <w:tcW w:w="1134" w:type="dxa"/>
+          </w:tcPr>
+          <w:p>
+            <w:pPr>
+              <w:pStyle w:val="NoSpacing"/>
+              <w:cnfStyle w:val="000000010000" w:firstRow="0" w:lastRow="0" w:firstColumn="0" w:lastColumn="0" w:oddVBand="0" w:evenVBand="0" w:oddHBand="0" w:evenHBand="1" w:firstRowFirstColumn="0" w:firstRowLastColumn="0" w:lastRowFirstColumn="0" w:lastRowLastColumn="0"/>
+              <w:rPr>
+                <w:i/>
+                <w:iCs/>
+                <w:sz w:val="14"/>
+                <w:szCs w:val="16"/>
+              </w:rPr>
+            </w:pPr>
+            <w:r>
+              <w:rPr>
+                <w:i/>
+                <w:iCs/>
+                <w:sz w:val="14"/>
+                <w:szCs w:val="16"/>
+              </w:rPr>
+              <w:t>lt40</w:t>
+            </w:r>
+          </w:p>
+        </w:tc>
+        <w:tc>
+          <w:tcPr>
+            <w:tcW w:w="567" w:type="dxa"/>
+          </w:tcPr>
+          <w:p>
+            <w:pPr>
+              <w:pStyle w:val="NoSpacing"/>
+              <w:cnfStyle w:val="000000010000" w:firstRow="0" w:lastRow="0" w:firstColumn="0" w:lastColumn="0" w:oddVBand="0" w:evenVBand="0" w:oddHBand="0" w:evenHBand="1" w:firstRowFirstColumn="0" w:firstRowLastColumn="0" w:lastRowFirstColumn="0" w:lastRowLastColumn="0"/>
+              <w:rPr>
+                <w:i/>
+                <w:iCs/>
+                <w:sz w:val="14"/>
+                <w:szCs w:val="16"/>
+              </w:rPr>
+            </w:pPr>
+            <w:r>
+              <w:rPr>
+                <w:i/>
+                <w:iCs/>
+                <w:sz w:val="14"/>
+                <w:szCs w:val="16"/>
+              </w:rPr>
+              <w:t>7</w:t>
+            </w:r>
+          </w:p>
+        </w:tc>
+        <w:tc>
+          <w:tcPr>
+            <w:tcW w:w="708" w:type="dxa"/>
+          </w:tcPr>
+          <w:p>
+            <w:pPr>
+              <w:pStyle w:val="NoSpacing"/>
+              <w:cnfStyle w:val="000000010000" w:firstRow="0" w:lastRow="0" w:firstColumn="0" w:lastColumn="0" w:oddVBand="0" w:evenVBand="0" w:oddHBand="0" w:evenHBand="1" w:firstRowFirstColumn="0" w:firstRowLastColumn="0" w:lastRowFirstColumn="0" w:lastRowLastColumn="0"/>
+              <w:rPr>
+                <w:i/>
+                <w:iCs/>
+                <w:sz w:val="14"/>
+                <w:szCs w:val="16"/>
+              </w:rPr>
+            </w:pPr>
+            <w:r>
+              <w:rPr>
+                <w:i/>
+                <w:iCs/>
+                <w:sz w:val="14"/>
+                <w:szCs w:val="16"/>
+              </w:rPr>
+              <w:t>25-29</w:t>
+            </w:r>
+          </w:p>
+        </w:tc>
+        <w:tc>
+          <w:tcPr>
+            <w:tcW w:w="567" w:type="dxa"/>
+          </w:tcPr>
+          <w:p>
+            <w:pPr>
+              <w:pStyle w:val="NoSpacing"/>
+              <w:cnfStyle w:val="000000010000" w:firstRow="0" w:lastRow="0" w:firstColumn="0" w:lastColumn="0" w:oddVBand="0" w:evenVBand="0" w:oddHBand="0" w:evenHBand="1" w:firstRowFirstColumn="0" w:firstRowLastColumn="0" w:lastRowFirstColumn="0" w:lastRowLastColumn="0"/>
+              <w:rPr>
+                <w:i/>
+                <w:iCs/>
+                <w:sz w:val="14"/>
+                <w:szCs w:val="16"/>
+              </w:rPr>
+            </w:pPr>
+            <w:r>
+              <w:rPr>
+                <w:i/>
+                <w:iCs/>
+                <w:sz w:val="14"/>
+                <w:szCs w:val="16"/>
+              </w:rPr>
+              <w:t>54</w:t>
+            </w:r>
+          </w:p>
+        </w:tc>
+        <w:tc>
+          <w:tcPr>
+            <w:tcW w:w="709" w:type="dxa"/>
+          </w:tcPr>
+          <w:p>
+            <w:pPr>
+              <w:pStyle w:val="NoSpacing"/>
+              <w:cnfStyle w:val="000000010000" w:firstRow="0" w:lastRow="0" w:firstColumn="0" w:lastColumn="0" w:oddVBand="0" w:evenVBand="0" w:oddHBand="0" w:evenHBand="1" w:firstRowFirstColumn="0" w:firstRowLastColumn="0" w:lastRowFirstColumn="0" w:lastRowLastColumn="0"/>
+              <w:rPr>
+                <w:i/>
+                <w:iCs/>
+                <w:sz w:val="14"/>
+                <w:szCs w:val="16"/>
+              </w:rPr>
+            </w:pPr>
+            <w:r>
+              <w:rPr>
+                <w:i/>
+                <w:iCs/>
+                <w:sz w:val="14"/>
+                <w:szCs w:val="16"/>
+              </w:rPr>
+              <w:t>12-14</w:t>
+            </w:r>
+          </w:p>
+        </w:tc>
+        <w:tc>
+          <w:tcPr>
+            <w:tcW w:w="567" w:type="dxa"/>
+          </w:tcPr>
+          <w:p>
+            <w:pPr>
+              <w:pStyle w:val="NoSpacing"/>
+              <w:cnfStyle w:val="000000010000" w:firstRow="0" w:lastRow="0" w:firstColumn="0" w:lastColumn="0" w:oddVBand="0" w:evenVBand="0" w:oddHBand="0" w:evenHBand="1" w:firstRowFirstColumn="0" w:firstRowLastColumn="0" w:lastRowFirstColumn="0" w:lastRowLastColumn="0"/>
+              <w:rPr>
+                <w:i/>
+                <w:iCs/>
+                <w:sz w:val="14"/>
+                <w:szCs w:val="16"/>
+              </w:rPr>
+            </w:pPr>
+            <w:r>
+              <w:rPr>
+                <w:i/>
+                <w:iCs/>
+                <w:sz w:val="14"/>
+                <w:szCs w:val="16"/>
+              </w:rPr>
+              <w:t>3</w:t>
+            </w:r>
+          </w:p>
+        </w:tc>
+        <w:tc>
+          <w:tcPr>
+            <w:tcW w:w="567" w:type="dxa"/>
+          </w:tcPr>
+          <w:p>
+            <w:pPr>
+              <w:pStyle w:val="NoSpacing"/>
+              <w:cnfStyle w:val="000000010000" w:firstRow="0" w:lastRow="0" w:firstColumn="0" w:lastColumn="0" w:oddVBand="0" w:evenVBand="0" w:oddHBand="0" w:evenHBand="1" w:firstRowFirstColumn="0" w:firstRowLastColumn="0" w:lastRowFirstColumn="0" w:lastRowLastColumn="0"/>
+              <w:rPr>
+                <w:i/>
+                <w:iCs/>
+                <w:sz w:val="14"/>
+                <w:szCs w:val="16"/>
+              </w:rPr>
+            </w:pPr>
+            <w:r>
+              <w:rPr>
+                <w:i/>
+                <w:iCs/>
+                <w:sz w:val="14"/>
+                <w:szCs w:val="16"/>
+              </w:rPr>
+              <w:t>yes</w:t>
+            </w:r>
+          </w:p>
+        </w:tc>
+        <w:tc>
+          <w:tcPr>
+            <w:tcW w:w="709" w:type="dxa"/>
+          </w:tcPr>
+          <w:p>
+            <w:pPr>
+              <w:pStyle w:val="NoSpacing"/>
+              <w:cnfStyle w:val="000000010000" w:firstRow="0" w:lastRow="0" w:firstColumn="0" w:lastColumn="0" w:oddVBand="0" w:evenVBand="0" w:oddHBand="0" w:evenHBand="1" w:firstRowFirstColumn="0" w:firstRowLastColumn="0" w:lastRowFirstColumn="0" w:lastRowLastColumn="0"/>
+              <w:rPr>
+                <w:i/>
+                <w:iCs/>
+                <w:sz w:val="14"/>
+                <w:szCs w:val="16"/>
+              </w:rPr>
+            </w:pPr>
+            <w:r>
+              <w:rPr>
+                <w:i/>
+                <w:iCs/>
+                <w:sz w:val="14"/>
+                <w:szCs w:val="16"/>
+              </w:rPr>
+              <w:t>56</w:t>
+            </w:r>
+          </w:p>
+        </w:tc>
+        <w:tc>
+          <w:tcPr>
+            <w:tcW w:w="567" w:type="dxa"/>
+          </w:tcPr>
+          <w:p>
+            <w:pPr>
+              <w:pStyle w:val="NoSpacing"/>
+              <w:cnfStyle w:val="000000010000" w:firstRow="0" w:lastRow="0" w:firstColumn="0" w:lastColumn="0" w:oddVBand="0" w:evenVBand="0" w:oddHBand="0" w:evenHBand="1" w:firstRowFirstColumn="0" w:firstRowLastColumn="0" w:lastRowFirstColumn="0" w:lastRowLastColumn="0"/>
+              <w:rPr>
+                <w:i/>
+                <w:iCs/>
+                <w:sz w:val="14"/>
+                <w:szCs w:val="16"/>
+              </w:rPr>
+            </w:pPr>
+            <w:r>
+              <w:rPr>
+                <w:i/>
+                <w:iCs/>
+                <w:sz w:val="14"/>
+                <w:szCs w:val="16"/>
+              </w:rPr>
+              <w:t>2</w:t>
+            </w:r>
+          </w:p>
+        </w:tc>
+        <w:tc>
+          <w:tcPr>
+            <w:tcW w:w="567" w:type="dxa"/>
+          </w:tcPr>
+          <w:p>
+            <w:pPr>
+              <w:pStyle w:val="NoSpacing"/>
+              <w:cnfStyle w:val="000000010000" w:firstRow="0" w:lastRow="0" w:firstColumn="0" w:lastColumn="0" w:oddVBand="0" w:evenVBand="0" w:oddHBand="0" w:evenHBand="1" w:firstRowFirstColumn="0" w:firstRowLastColumn="0" w:lastRowFirstColumn="0" w:lastRowLastColumn="0"/>
+              <w:rPr>
+                <w:i/>
+                <w:iCs/>
+                <w:sz w:val="14"/>
+                <w:szCs w:val="16"/>
+              </w:rPr>
+            </w:pPr>
+            <w:r>
+              <w:rPr>
+                <w:i/>
+                <w:iCs/>
+                <w:sz w:val="14"/>
+                <w:szCs w:val="16"/>
+              </w:rPr>
+              <w:t>130</w:t>
+            </w:r>
+          </w:p>
+        </w:tc>
+        <w:tc>
+          <w:tcPr>
+            <w:tcW w:w="567" w:type="dxa"/>
+          </w:tcPr>
+          <w:p>
+            <w:pPr>
+              <w:pStyle w:val="NoSpacing"/>
+              <w:cnfStyle w:val="000000010000" w:firstRow="0" w:lastRow="0" w:firstColumn="0" w:lastColumn="0" w:oddVBand="0" w:evenVBand="0" w:oddHBand="0" w:evenHBand="1" w:firstRowFirstColumn="0" w:firstRowLastColumn="0" w:lastRowFirstColumn="0" w:lastRowLastColumn="0"/>
+              <w:rPr>
+                <w:i/>
+                <w:iCs/>
+                <w:sz w:val="14"/>
+                <w:szCs w:val="16"/>
+              </w:rPr>
+            </w:pPr>
+            <w:r>
+              <w:rPr>
+                <w:i/>
+                <w:iCs/>
+                <w:sz w:val="14"/>
+                <w:szCs w:val="16"/>
+              </w:rPr>
+              <w:t>right</w:t>
+            </w:r>
+          </w:p>
+        </w:tc>
+        <w:tc>
+          <w:tcPr>
+            <w:tcW w:w="567" w:type="dxa"/>
+          </w:tcPr>
+          <w:p>
+            <w:pPr>
+              <w:pStyle w:val="NoSpacing"/>
+              <w:cnfStyle w:val="000000010000" w:firstRow="0" w:lastRow="0" w:firstColumn="0" w:lastColumn="0" w:oddVBand="0" w:evenVBand="0" w:oddHBand="0" w:evenHBand="1" w:firstRowFirstColumn="0" w:firstRowLastColumn="0" w:lastRowFirstColumn="0" w:lastRowLastColumn="0"/>
+              <w:rPr>
+                <w:i/>
+                <w:iCs/>
+                <w:sz w:val="14"/>
+                <w:szCs w:val="16"/>
+              </w:rPr>
+            </w:pPr>
+            <w:r>
+              <w:rPr>
+                <w:i/>
+                <w:iCs/>
+                <w:sz w:val="14"/>
+                <w:szCs w:val="16"/>
+              </w:rPr>
+              <w:t>134</w:t>
+            </w:r>
+          </w:p>
+        </w:tc>
+        <w:tc>
+          <w:tcPr>
+            <w:tcW w:w="850" w:type="dxa"/>
+          </w:tcPr>
+          <w:p>
+            <w:pPr>
+              <w:pStyle w:val="NoSpacing"/>
+              <w:cnfStyle w:val="000000010000" w:firstRow="0" w:lastRow="0" w:firstColumn="0" w:lastColumn="0" w:oddVBand="0" w:evenVBand="0" w:oddHBand="0" w:evenHBand="1" w:firstRowFirstColumn="0" w:firstRowLastColumn="0" w:lastRowFirstColumn="0" w:lastRowLastColumn="0"/>
+              <w:rPr>
+                <w:i/>
+                <w:iCs/>
+                <w:sz w:val="14"/>
+                <w:szCs w:val="16"/>
+              </w:rPr>
+            </w:pPr>
+            <w:proofErr w:type="spellStart"/>
+            <w:r>
+              <w:rPr>
+                <w:i/>
+                <w:iCs/>
+                <w:sz w:val="14"/>
+                <w:szCs w:val="16"/>
+              </w:rPr>
+              <w:t>left_low</w:t>
+            </w:r>
+            <w:proofErr w:type="spellEnd"/>
+          </w:p>
+        </w:tc>
+        <w:tc>
+          <w:tcPr>
+            <w:tcW w:w="709" w:type="dxa"/>
+          </w:tcPr>
+          <w:p>
+            <w:pPr>
+              <w:pStyle w:val="NoSpacing"/>
+              <w:cnfStyle w:val="000000010000" w:firstRow="0" w:lastRow="0" w:firstColumn="0" w:lastColumn="0" w:oddVBand="0" w:evenVBand="0" w:oddHBand="0" w:evenHBand="1" w:firstRowFirstColumn="0" w:firstRowLastColumn="0" w:lastRowFirstColumn="0" w:lastRowLastColumn="0"/>
+              <w:rPr>
+                <w:i/>
+                <w:iCs/>
+                <w:sz w:val="14"/>
+                <w:szCs w:val="16"/>
+              </w:rPr>
+            </w:pPr>
+            <w:r>
+              <w:rPr>
+                <w:i/>
+                <w:iCs/>
+                <w:sz w:val="14"/>
+                <w:szCs w:val="16"/>
+              </w:rPr>
+              <w:t>110</w:t>
+            </w:r>
+          </w:p>
+        </w:tc>
+        <w:tc>
+          <w:tcPr>
+            <w:tcW w:w="709" w:type="dxa"/>
+          </w:tcPr>
+          <w:p>
+            <w:pPr>
+              <w:pStyle w:val="NoSpacing"/>
+              <w:cnfStyle w:val="000000010000" w:firstRow="0" w:lastRow="0" w:firstColumn="0" w:lastColumn="0" w:oddVBand="0" w:evenVBand="0" w:oddHBand="0" w:evenHBand="1" w:firstRowFirstColumn="0" w:firstRowLastColumn="0" w:lastRowFirstColumn="0" w:lastRowLastColumn="0"/>
+              <w:rPr>
+                <w:i/>
+                <w:iCs/>
+                <w:sz w:val="14"/>
+                <w:szCs w:val="16"/>
+              </w:rPr>
+            </w:pPr>
+            <w:r>
+              <w:rPr>
+                <w:i/>
+                <w:iCs/>
+                <w:sz w:val="14"/>
+                <w:szCs w:val="16"/>
+              </w:rPr>
+              <w:t>yes</w:t>
+            </w:r>
+          </w:p>
+        </w:tc>
+        <w:tc>
+          <w:tcPr>
+            <w:tcW w:w="567" w:type="dxa"/>
+          </w:tcPr>
+          <w:p>
+            <w:pPr>
+              <w:pStyle w:val="NoSpacing"/>
+              <w:cnfStyle w:val="000000010000" w:firstRow="0" w:lastRow="0" w:firstColumn="0" w:lastColumn="0" w:oddVBand="0" w:evenVBand="0" w:oddHBand="0" w:evenHBand="1" w:firstRowFirstColumn="0" w:firstRowLastColumn="0" w:lastRowFirstColumn="0" w:lastRowLastColumn="0"/>
+              <w:rPr>
+                <w:i/>
+                <w:iCs/>
+                <w:sz w:val="14"/>
+                <w:szCs w:val="16"/>
+              </w:rPr>
+            </w:pPr>
+            <w:r>
+              <w:rPr>
+                <w:i/>
+                <w:iCs/>
+                <w:sz w:val="14"/>
+                <w:szCs w:val="16"/>
+              </w:rPr>
+              <w:t>68</w:t>
+            </w:r>
+          </w:p>
+        </w:tc>
+      </w:tr>
+      <w:tr>
+        <w:trPr>
+          <w:cnfStyle w:val="000000100000" w:firstRow="0" w:lastRow="0" w:firstColumn="0" w:lastColumn="0" w:oddVBand="0" w:evenVBand="0" w:oddHBand="1" w:evenHBand="0" w:firstRowFirstColumn="0" w:firstRowLastColumn="0" w:lastRowFirstColumn="0" w:lastRowLastColumn="0"/>
+          <w:trHeight w:val="160"/>
+        </w:trPr>
+        <w:tc>
+          <w:tcPr>
+            <w:cnfStyle w:val="001000000000" w:firstRow="0" w:lastRow="0" w:firstColumn="1" w:lastColumn="0" w:oddVBand="0" w:evenVBand="0" w:oddHBand="0" w:evenHBand="0" w:firstRowFirstColumn="0" w:firstRowLastColumn="0" w:lastRowFirstColumn="0" w:lastRowLastColumn="0"/>
+            <w:tcW w:w="988" w:type="dxa"/>
+          </w:tcPr>
+          <w:p>
+            <w:pPr>
+              <w:pStyle w:val="NoSpacing"/>
+              <w:rPr>
+                <w:sz w:val="14"/>
+                <w:szCs w:val="16"/>
+              </w:rPr>
+            </w:pPr>
+          </w:p>
+        </w:tc>
+        <w:tc>
+          <w:tcPr>
+            <w:tcW w:w="567" w:type="dxa"/>
+          </w:tcPr>
+          <w:p>
+            <w:pPr>
+              <w:pStyle w:val="NoSpacing"/>
+              <w:cnfStyle w:val="000000100000" w:firstRow="0" w:lastRow="0" w:firstColumn="0" w:lastColumn="0" w:oddVBand="0" w:evenVBand="0" w:oddHBand="1" w:evenHBand="0" w:firstRowFirstColumn="0" w:firstRowLastColumn="0" w:lastRowFirstColumn="0" w:lastRowLastColumn="0"/>
+              <w:rPr>
+                <w:sz w:val="14"/>
+                <w:szCs w:val="16"/>
+              </w:rPr>
+            </w:pPr>
+          </w:p>
+        </w:tc>
+        <w:tc>
+          <w:tcPr>
+            <w:tcW w:w="708" w:type="dxa"/>
+          </w:tcPr>
+          <w:p>
+            <w:pPr>
+              <w:pStyle w:val="NoSpacing"/>
+              <w:cnfStyle w:val="000000100000" w:firstRow="0" w:lastRow="0" w:firstColumn="0" w:lastColumn="0" w:oddVBand="0" w:evenVBand="0" w:oddHBand="1" w:evenHBand="0" w:firstRowFirstColumn="0" w:firstRowLastColumn="0" w:lastRowFirstColumn="0" w:lastRowLastColumn="0"/>
+              <w:rPr>
+                <w:i/>
+                <w:iCs/>
+                <w:sz w:val="14"/>
+                <w:szCs w:val="16"/>
+              </w:rPr>
+            </w:pPr>
+            <w:r>
+              <w:rPr>
+                <w:i/>
+                <w:iCs/>
+                <w:sz w:val="14"/>
+                <w:szCs w:val="16"/>
+              </w:rPr>
+              <w:t>40-49</w:t>
+            </w:r>
+          </w:p>
+        </w:tc>
+        <w:tc>
+          <w:tcPr>
+            <w:tcW w:w="426" w:type="dxa"/>
+          </w:tcPr>
+          <w:p>
+            <w:pPr>
+              <w:pStyle w:val="NoSpacing"/>
+              <w:cnfStyle w:val="000000100000" w:firstRow="0" w:lastRow="0" w:firstColumn="0" w:lastColumn="0" w:oddVBand="0" w:evenVBand="0" w:oddHBand="1" w:evenHBand="0" w:firstRowFirstColumn="0" w:firstRowLastColumn="0" w:lastRowFirstColumn="0" w:lastRowLastColumn="0"/>
+              <w:rPr>
+                <w:i/>
+                <w:iCs/>
+                <w:sz w:val="14"/>
+                <w:szCs w:val="16"/>
+              </w:rPr>
+            </w:pPr>
+            <w:r>
+              <w:rPr>
+                <w:i/>
+                <w:iCs/>
+                <w:sz w:val="14"/>
+                <w:szCs w:val="16"/>
+              </w:rPr>
+              <w:t>90</w:t>
+            </w:r>
+          </w:p>
+        </w:tc>
+        <w:tc>
+          <w:tcPr>
+            <w:tcW w:w="1134" w:type="dxa"/>
+          </w:tcPr>
+          <w:p>
+            <w:pPr>
+              <w:pStyle w:val="NoSpacing"/>
+              <w:cnfStyle w:val="000000100000" w:firstRow="0" w:lastRow="0" w:firstColumn="0" w:lastColumn="0" w:oddVBand="0" w:evenVBand="0" w:oddHBand="1" w:evenHBand="0" w:firstRowFirstColumn="0" w:firstRowLastColumn="0" w:lastRowFirstColumn="0" w:lastRowLastColumn="0"/>
+              <w:rPr>
+                <w:i/>
+                <w:iCs/>
+                <w:sz w:val="14"/>
+                <w:szCs w:val="16"/>
+              </w:rPr>
+            </w:pPr>
+            <w:proofErr w:type="spellStart"/>
+            <w:r>
+              <w:rPr>
+                <w:i/>
+                <w:iCs/>
+                <w:sz w:val="14"/>
+                <w:szCs w:val="16"/>
+              </w:rPr>
+              <w:t>premeno</w:t>
+            </w:r>
+            <w:proofErr w:type="spellEnd"/>
+          </w:p>
+        </w:tc>
+        <w:tc>
+          <w:tcPr>
+            <w:tcW w:w="567" w:type="dxa"/>
+          </w:tcPr>
+          <w:p>
+            <w:pPr>
+              <w:pStyle w:val="NoSpacing"/>
+              <w:cnfStyle w:val="000000100000" w:firstRow="0" w:lastRow="0" w:firstColumn="0" w:lastColumn="0" w:oddVBand="0" w:evenVBand="0" w:oddHBand="1" w:evenHBand="0" w:firstRowFirstColumn="0" w:firstRowLastColumn="0" w:lastRowFirstColumn="0" w:lastRowLastColumn="0"/>
+              <w:rPr>
+                <w:i/>
+                <w:iCs/>
+                <w:sz w:val="14"/>
+                <w:szCs w:val="16"/>
+              </w:rPr>
+            </w:pPr>
+            <w:r>
+              <w:rPr>
+                <w:i/>
+                <w:iCs/>
+                <w:sz w:val="14"/>
+                <w:szCs w:val="16"/>
+              </w:rPr>
+              <w:t>150</w:t>
+            </w:r>
+          </w:p>
+        </w:tc>
+        <w:tc>
+          <w:tcPr>
+            <w:tcW w:w="708" w:type="dxa"/>
+          </w:tcPr>
+          <w:p>
+            <w:pPr>
+              <w:pStyle w:val="NoSpacing"/>
+              <w:cnfStyle w:val="000000100000" w:firstRow="0" w:lastRow="0" w:firstColumn="0" w:lastColumn="0" w:oddVBand="0" w:evenVBand="0" w:oddHBand="1" w:evenHBand="0" w:firstRowFirstColumn="0" w:firstRowLastColumn="0" w:lastRowFirstColumn="0" w:lastRowLastColumn="0"/>
+              <w:rPr>
+                <w:i/>
+                <w:iCs/>
+                <w:sz w:val="14"/>
+                <w:szCs w:val="16"/>
+              </w:rPr>
+            </w:pPr>
+            <w:r>
+              <w:rPr>
+                <w:i/>
+                <w:iCs/>
+                <w:sz w:val="14"/>
+                <w:szCs w:val="16"/>
+              </w:rPr>
+              <w:t>20-24</w:t>
+            </w:r>
+          </w:p>
+        </w:tc>
+        <w:tc>
+          <w:tcPr>
+            <w:tcW w:w="567" w:type="dxa"/>
+          </w:tcPr>
+          <w:p>
+            <w:pPr>
+              <w:pStyle w:val="NoSpacing"/>
+              <w:cnfStyle w:val="000000100000" w:firstRow="0" w:lastRow="0" w:firstColumn="0" w:lastColumn="0" w:oddVBand="0" w:evenVBand="0" w:oddHBand="1" w:evenHBand="0" w:firstRowFirstColumn="0" w:firstRowLastColumn="0" w:lastRowFirstColumn="0" w:lastRowLastColumn="0"/>
+              <w:rPr>
+                <w:i/>
+                <w:iCs/>
+                <w:sz w:val="14"/>
+                <w:szCs w:val="16"/>
+              </w:rPr>
+            </w:pPr>
+            <w:r>
+              <w:rPr>
+                <w:i/>
+                <w:iCs/>
+                <w:sz w:val="14"/>
+                <w:szCs w:val="16"/>
+              </w:rPr>
+              <w:t>50</w:t>
+            </w:r>
+          </w:p>
+        </w:tc>
+        <w:tc>
+          <w:tcPr>
+            <w:tcW w:w="709" w:type="dxa"/>
+          </w:tcPr>
+          <w:p>
+            <w:pPr>
+              <w:pStyle w:val="NoSpacing"/>
+              <w:cnfStyle w:val="000000100000" w:firstRow="0" w:lastRow="0" w:firstColumn="0" w:lastColumn="0" w:oddVBand="0" w:evenVBand="0" w:oddHBand="1" w:evenHBand="0" w:firstRowFirstColumn="0" w:firstRowLastColumn="0" w:lastRowFirstColumn="0" w:lastRowLastColumn="0"/>
+              <w:rPr>
+                <w:i/>
+                <w:iCs/>
+                <w:sz w:val="14"/>
+                <w:szCs w:val="16"/>
+              </w:rPr>
+            </w:pPr>
+            <w:r>
+              <w:rPr>
+                <w:i/>
+                <w:iCs/>
+                <w:sz w:val="14"/>
+                <w:szCs w:val="16"/>
+              </w:rPr>
+              <w:t>15-17</w:t>
+            </w:r>
+          </w:p>
+        </w:tc>
+        <w:tc>
+          <w:tcPr>
+            <w:tcW w:w="567" w:type="dxa"/>
+          </w:tcPr>
+          <w:p>
+            <w:pPr>
+              <w:pStyle w:val="NoSpacing"/>
+              <w:cnfStyle w:val="000000100000" w:firstRow="0" w:lastRow="0" w:firstColumn="0" w:lastColumn="0" w:oddVBand="0" w:evenVBand="0" w:oddHBand="1" w:evenHBand="0" w:firstRowFirstColumn="0" w:firstRowLastColumn="0" w:lastRowFirstColumn="0" w:lastRowLastColumn="0"/>
+              <w:rPr>
+                <w:i/>
+                <w:iCs/>
+                <w:sz w:val="14"/>
+                <w:szCs w:val="16"/>
+              </w:rPr>
+            </w:pPr>
+            <w:r>
+              <w:rPr>
+                <w:i/>
+                <w:iCs/>
+                <w:sz w:val="14"/>
+                <w:szCs w:val="16"/>
+              </w:rPr>
+              <w:t>6</w:t>
+            </w:r>
+          </w:p>
+        </w:tc>
+        <w:tc>
+          <w:tcPr>
+            <w:tcW w:w="567" w:type="dxa"/>
+          </w:tcPr>
+          <w:p>
+            <w:pPr>
+              <w:pStyle w:val="NoSpacing"/>
+              <w:cnfStyle w:val="000000100000" w:firstRow="0" w:lastRow="0" w:firstColumn="0" w:lastColumn="0" w:oddVBand="0" w:evenVBand="0" w:oddHBand="1" w:evenHBand="0" w:firstRowFirstColumn="0" w:firstRowLastColumn="0" w:lastRowFirstColumn="0" w:lastRowLastColumn="0"/>
+              <w:rPr>
+                <w:i/>
+                <w:iCs/>
+                <w:sz w:val="14"/>
+                <w:szCs w:val="16"/>
+              </w:rPr>
+            </w:pPr>
+            <w:r>
+              <w:rPr>
+                <w:i/>
+                <w:iCs/>
+                <w:sz w:val="14"/>
+                <w:szCs w:val="16"/>
+              </w:rPr>
+              <w:t>NA’s</w:t>
+            </w:r>
+          </w:p>
+        </w:tc>
+        <w:tc>
+          <w:tcPr>
+            <w:tcW w:w="709" w:type="dxa"/>
+          </w:tcPr>
+          <w:p>
+            <w:pPr>
+              <w:pStyle w:val="NoSpacing"/>
+              <w:cnfStyle w:val="000000100000" w:firstRow="0" w:lastRow="0" w:firstColumn="0" w:lastColumn="0" w:oddVBand="0" w:evenVBand="0" w:oddHBand="1" w:evenHBand="0" w:firstRowFirstColumn="0" w:firstRowLastColumn="0" w:lastRowFirstColumn="0" w:lastRowLastColumn="0"/>
+              <w:rPr>
+                <w:i/>
+                <w:iCs/>
+                <w:sz w:val="14"/>
+                <w:szCs w:val="16"/>
+              </w:rPr>
+            </w:pPr>
+            <w:r>
+              <w:rPr>
+                <w:i/>
+                <w:iCs/>
+                <w:sz w:val="14"/>
+                <w:szCs w:val="16"/>
+              </w:rPr>
+              <w:t>8</w:t>
+            </w:r>
+          </w:p>
+        </w:tc>
+        <w:tc>
+          <w:tcPr>
+            <w:tcW w:w="567" w:type="dxa"/>
+          </w:tcPr>
+          <w:p>
+            <w:pPr>
+              <w:pStyle w:val="NoSpacing"/>
+              <w:cnfStyle w:val="000000100000" w:firstRow="0" w:lastRow="0" w:firstColumn="0" w:lastColumn="0" w:oddVBand="0" w:evenVBand="0" w:oddHBand="1" w:evenHBand="0" w:firstRowFirstColumn="0" w:firstRowLastColumn="0" w:lastRowFirstColumn="0" w:lastRowLastColumn="0"/>
+              <w:rPr>
+                <w:i/>
+                <w:iCs/>
+                <w:sz w:val="14"/>
+                <w:szCs w:val="16"/>
+              </w:rPr>
+            </w:pPr>
+            <w:r>
+              <w:rPr>
+                <w:i/>
+                <w:iCs/>
+                <w:sz w:val="14"/>
+                <w:szCs w:val="16"/>
+              </w:rPr>
+              <w:t>3</w:t>
+            </w:r>
+          </w:p>
+        </w:tc>
+        <w:tc>
+          <w:tcPr>
+            <w:tcW w:w="567" w:type="dxa"/>
+          </w:tcPr>
+          <w:p>
+            <w:pPr>
+              <w:pStyle w:val="NoSpacing"/>
+              <w:cnfStyle w:val="000000100000" w:firstRow="0" w:lastRow="0" w:firstColumn="0" w:lastColumn="0" w:oddVBand="0" w:evenVBand="0" w:oddHBand="1" w:evenHBand="0" w:firstRowFirstColumn="0" w:firstRowLastColumn="0" w:lastRowFirstColumn="0" w:lastRowLastColumn="0"/>
+              <w:rPr>
+                <w:i/>
+                <w:iCs/>
+                <w:sz w:val="14"/>
+                <w:szCs w:val="16"/>
+              </w:rPr>
+            </w:pPr>
+            <w:r>
+              <w:rPr>
+                <w:i/>
+                <w:iCs/>
+                <w:sz w:val="14"/>
+                <w:szCs w:val="16"/>
+              </w:rPr>
+              <w:t>85</w:t>
+            </w:r>
+          </w:p>
+        </w:tc>
+        <w:tc>
+          <w:tcPr>
+            <w:tcW w:w="567" w:type="dxa"/>
+          </w:tcPr>
+          <w:p>
+            <w:pPr>
+              <w:pStyle w:val="NoSpacing"/>
+              <w:cnfStyle w:val="000000100000" w:firstRow="0" w:lastRow="0" w:firstColumn="0" w:lastColumn="0" w:oddVBand="0" w:evenVBand="0" w:oddHBand="1" w:evenHBand="0" w:firstRowFirstColumn="0" w:firstRowLastColumn="0" w:lastRowFirstColumn="0" w:lastRowLastColumn="0"/>
+              <w:rPr>
+                <w:i/>
+                <w:iCs/>
+                <w:sz w:val="14"/>
+                <w:szCs w:val="16"/>
+              </w:rPr>
+            </w:pPr>
+          </w:p>
+        </w:tc>
+        <w:tc>
+          <w:tcPr>
+            <w:tcW w:w="567" w:type="dxa"/>
+          </w:tcPr>
+          <w:p>
+            <w:pPr>
+              <w:pStyle w:val="NoSpacing"/>
+              <w:cnfStyle w:val="000000100000" w:firstRow="0" w:lastRow="0" w:firstColumn="0" w:lastColumn="0" w:oddVBand="0" w:evenVBand="0" w:oddHBand="1" w:evenHBand="0" w:firstRowFirstColumn="0" w:firstRowLastColumn="0" w:lastRowFirstColumn="0" w:lastRowLastColumn="0"/>
+              <w:rPr>
+                <w:i/>
+                <w:iCs/>
+                <w:sz w:val="14"/>
+                <w:szCs w:val="16"/>
+              </w:rPr>
+            </w:pPr>
+          </w:p>
+        </w:tc>
+        <w:tc>
+          <w:tcPr>
+            <w:tcW w:w="850" w:type="dxa"/>
+          </w:tcPr>
+          <w:p>
+            <w:pPr>
+              <w:pStyle w:val="NoSpacing"/>
+              <w:cnfStyle w:val="000000100000" w:firstRow="0" w:lastRow="0" w:firstColumn="0" w:lastColumn="0" w:oddVBand="0" w:evenVBand="0" w:oddHBand="1" w:evenHBand="0" w:firstRowFirstColumn="0" w:firstRowLastColumn="0" w:lastRowFirstColumn="0" w:lastRowLastColumn="0"/>
+              <w:rPr>
+                <w:i/>
+                <w:iCs/>
+                <w:sz w:val="14"/>
+                <w:szCs w:val="16"/>
+              </w:rPr>
+            </w:pPr>
+            <w:proofErr w:type="spellStart"/>
+            <w:r>
+              <w:rPr>
+                <w:i/>
+                <w:iCs/>
+                <w:sz w:val="14"/>
+                <w:szCs w:val="16"/>
+              </w:rPr>
+              <w:t>left_up</w:t>
+            </w:r>
+            <w:proofErr w:type="spellEnd"/>
+          </w:p>
+        </w:tc>
+        <w:tc>
+          <w:tcPr>
+            <w:tcW w:w="709" w:type="dxa"/>
+          </w:tcPr>
+          <w:p>
+            <w:pPr>
+              <w:pStyle w:val="NoSpacing"/>
+              <w:cnfStyle w:val="000000100000" w:firstRow="0" w:lastRow="0" w:firstColumn="0" w:lastColumn="0" w:oddVBand="0" w:evenVBand="0" w:oddHBand="1" w:evenHBand="0" w:firstRowFirstColumn="0" w:firstRowLastColumn="0" w:lastRowFirstColumn="0" w:lastRowLastColumn="0"/>
+              <w:rPr>
+                <w:i/>
+                <w:iCs/>
+                <w:sz w:val="14"/>
+                <w:szCs w:val="16"/>
+              </w:rPr>
+            </w:pPr>
+            <w:r>
+              <w:rPr>
+                <w:i/>
+                <w:iCs/>
+                <w:sz w:val="14"/>
+                <w:szCs w:val="16"/>
+              </w:rPr>
+              <w:t>97</w:t>
+            </w:r>
+          </w:p>
+        </w:tc>
+        <w:tc>
+          <w:tcPr>
+            <w:tcW w:w="709" w:type="dxa"/>
+          </w:tcPr>
+          <w:p>
+            <w:pPr>
+              <w:pStyle w:val="NoSpacing"/>
+              <w:cnfStyle w:val="000000100000" w:firstRow="0" w:lastRow="0" w:firstColumn="0" w:lastColumn="0" w:oddVBand="0" w:evenVBand="0" w:oddHBand="1" w:evenHBand="0" w:firstRowFirstColumn="0" w:firstRowLastColumn="0" w:lastRowFirstColumn="0" w:lastRowLastColumn="0"/>
+              <w:rPr>
+                <w:i/>
+                <w:iCs/>
+                <w:sz w:val="14"/>
+                <w:szCs w:val="16"/>
+              </w:rPr>
+            </w:pPr>
+          </w:p>
+        </w:tc>
+        <w:tc>
+          <w:tcPr>
+            <w:tcW w:w="567" w:type="dxa"/>
+          </w:tcPr>
+          <w:p>
+            <w:pPr>
+              <w:pStyle w:val="NoSpacing"/>
+              <w:cnfStyle w:val="000000100000" w:firstRow="0" w:lastRow="0" w:firstColumn="0" w:lastColumn="0" w:oddVBand="0" w:evenVBand="0" w:oddHBand="1" w:evenHBand="0" w:firstRowFirstColumn="0" w:firstRowLastColumn="0" w:lastRowFirstColumn="0" w:lastRowLastColumn="0"/>
+              <w:rPr>
+                <w:i/>
+                <w:iCs/>
+                <w:sz w:val="14"/>
+                <w:szCs w:val="16"/>
+              </w:rPr>
+            </w:pPr>
+          </w:p>
+        </w:tc>
+      </w:tr>
+      <w:tr>
+        <w:trPr>
+          <w:cnfStyle w:val="000000010000" w:firstRow="0" w:lastRow="0" w:firstColumn="0" w:lastColumn="0" w:oddVBand="0" w:evenVBand="0" w:oddHBand="0" w:evenHBand="1" w:firstRowFirstColumn="0" w:firstRowLastColumn="0" w:lastRowFirstColumn="0" w:lastRowLastColumn="0"/>
+          <w:trHeight w:val="160"/>
+        </w:trPr>
+        <w:tc>
+          <w:tcPr>
+            <w:cnfStyle w:val="001000000000" w:firstRow="0" w:lastRow="0" w:firstColumn="1" w:lastColumn="0" w:oddVBand="0" w:evenVBand="0" w:oddHBand="0" w:evenHBand="0" w:firstRowFirstColumn="0" w:firstRowLastColumn="0" w:lastRowFirstColumn="0" w:lastRowLastColumn="0"/>
+            <w:tcW w:w="988" w:type="dxa"/>
+          </w:tcPr>
+          <w:p>
+            <w:pPr>
+              <w:pStyle w:val="NoSpacing"/>
+              <w:rPr>
+                <w:sz w:val="14"/>
+                <w:szCs w:val="16"/>
+              </w:rPr>
+            </w:pPr>
+          </w:p>
+        </w:tc>
+        <w:tc>
+          <w:tcPr>
+            <w:tcW w:w="567" w:type="dxa"/>
+          </w:tcPr>
+          <w:p>
+            <w:pPr>
+              <w:pStyle w:val="NoSpacing"/>
+              <w:cnfStyle w:val="000000010000" w:firstRow="0" w:lastRow="0" w:firstColumn="0" w:lastColumn="0" w:oddVBand="0" w:evenVBand="0" w:oddHBand="0" w:evenHBand="1" w:firstRowFirstColumn="0" w:firstRowLastColumn="0" w:lastRowFirstColumn="0" w:lastRowLastColumn="0"/>
+              <w:rPr>
+                <w:sz w:val="14"/>
+                <w:szCs w:val="16"/>
+              </w:rPr>
+            </w:pPr>
+          </w:p>
+        </w:tc>
+        <w:tc>
+          <w:tcPr>
+            <w:tcW w:w="708" w:type="dxa"/>
+          </w:tcPr>
+          <w:p>
+            <w:pPr>
+              <w:pStyle w:val="NoSpacing"/>
+              <w:cnfStyle w:val="000000010000" w:firstRow="0" w:lastRow="0" w:firstColumn="0" w:lastColumn="0" w:oddVBand="0" w:evenVBand="0" w:oddHBand="0" w:evenHBand="1" w:firstRowFirstColumn="0" w:firstRowLastColumn="0" w:lastRowFirstColumn="0" w:lastRowLastColumn="0"/>
+              <w:rPr>
+                <w:i/>
+                <w:iCs/>
+                <w:sz w:val="14"/>
+                <w:szCs w:val="16"/>
+              </w:rPr>
+            </w:pPr>
+            <w:r>
+              <w:rPr>
+                <w:i/>
+                <w:iCs/>
+                <w:sz w:val="14"/>
+                <w:szCs w:val="16"/>
+              </w:rPr>
+              <w:t>50-59</w:t>
+            </w:r>
+          </w:p>
+        </w:tc>
+        <w:tc>
+          <w:tcPr>
+            <w:tcW w:w="426" w:type="dxa"/>
+          </w:tcPr>
+          <w:p>
+            <w:pPr>
+              <w:pStyle w:val="NoSpacing"/>
+              <w:cnfStyle w:val="000000010000" w:firstRow="0" w:lastRow="0" w:firstColumn="0" w:lastColumn="0" w:oddVBand="0" w:evenVBand="0" w:oddHBand="0" w:evenHBand="1" w:firstRowFirstColumn="0" w:firstRowLastColumn="0" w:lastRowFirstColumn="0" w:lastRowLastColumn="0"/>
+              <w:rPr>
+                <w:i/>
+                <w:iCs/>
+                <w:sz w:val="14"/>
+                <w:szCs w:val="16"/>
+              </w:rPr>
+            </w:pPr>
+            <w:r>
+              <w:rPr>
+                <w:i/>
+                <w:iCs/>
+                <w:sz w:val="14"/>
+                <w:szCs w:val="16"/>
+              </w:rPr>
+              <w:t>96</w:t>
+            </w:r>
+          </w:p>
+        </w:tc>
+        <w:tc>
+          <w:tcPr>
+            <w:tcW w:w="1134" w:type="dxa"/>
+          </w:tcPr>
+          <w:p>
+            <w:pPr>
+              <w:pStyle w:val="NoSpacing"/>
+              <w:cnfStyle w:val="000000010000" w:firstRow="0" w:lastRow="0" w:firstColumn="0" w:lastColumn="0" w:oddVBand="0" w:evenVBand="0" w:oddHBand="0" w:evenHBand="1" w:firstRowFirstColumn="0" w:firstRowLastColumn="0" w:lastRowFirstColumn="0" w:lastRowLastColumn="0"/>
+              <w:rPr>
+                <w:i/>
+                <w:iCs/>
+                <w:sz w:val="14"/>
+                <w:szCs w:val="16"/>
+              </w:rPr>
+            </w:pPr>
+          </w:p>
+        </w:tc>
+        <w:tc>
+          <w:tcPr>
+            <w:tcW w:w="567" w:type="dxa"/>
+          </w:tcPr>
+          <w:p>
+            <w:pPr>
+              <w:pStyle w:val="NoSpacing"/>
+              <w:cnfStyle w:val="000000010000" w:firstRow="0" w:lastRow="0" w:firstColumn="0" w:lastColumn="0" w:oddVBand="0" w:evenVBand="0" w:oddHBand="0" w:evenHBand="1" w:firstRowFirstColumn="0" w:firstRowLastColumn="0" w:lastRowFirstColumn="0" w:lastRowLastColumn="0"/>
+              <w:rPr>
+                <w:i/>
+                <w:iCs/>
+                <w:sz w:val="14"/>
+                <w:szCs w:val="16"/>
+              </w:rPr>
+            </w:pPr>
+          </w:p>
+        </w:tc>
+        <w:tc>
+          <w:tcPr>
+            <w:tcW w:w="708" w:type="dxa"/>
+          </w:tcPr>
+          <w:p>
+            <w:pPr>
+              <w:pStyle w:val="NoSpacing"/>
+              <w:cnfStyle w:val="000000010000" w:firstRow="0" w:lastRow="0" w:firstColumn="0" w:lastColumn="0" w:oddVBand="0" w:evenVBand="0" w:oddHBand="0" w:evenHBand="1" w:firstRowFirstColumn="0" w:firstRowLastColumn="0" w:lastRowFirstColumn="0" w:lastRowLastColumn="0"/>
+              <w:rPr>
+                <w:i/>
+                <w:iCs/>
+                <w:sz w:val="14"/>
+                <w:szCs w:val="16"/>
+              </w:rPr>
+            </w:pPr>
+            <w:r>
+              <w:rPr>
+                <w:i/>
+                <w:iCs/>
+                <w:sz w:val="14"/>
+                <w:szCs w:val="16"/>
+              </w:rPr>
+              <w:t>15-19</w:t>
+            </w:r>
+          </w:p>
+        </w:tc>
+        <w:tc>
+          <w:tcPr>
+            <w:tcW w:w="567" w:type="dxa"/>
+          </w:tcPr>
+          <w:p>
+            <w:pPr>
+              <w:pStyle w:val="NoSpacing"/>
+              <w:cnfStyle w:val="000000010000" w:firstRow="0" w:lastRow="0" w:firstColumn="0" w:lastColumn="0" w:oddVBand="0" w:evenVBand="0" w:oddHBand="0" w:evenHBand="1" w:firstRowFirstColumn="0" w:firstRowLastColumn="0" w:lastRowFirstColumn="0" w:lastRowLastColumn="0"/>
+              <w:rPr>
+                <w:i/>
+                <w:iCs/>
+                <w:sz w:val="14"/>
+                <w:szCs w:val="16"/>
+              </w:rPr>
+            </w:pPr>
+            <w:r>
+              <w:rPr>
+                <w:i/>
+                <w:iCs/>
+                <w:sz w:val="14"/>
+                <w:szCs w:val="16"/>
+              </w:rPr>
+              <w:t>30</w:t>
+            </w:r>
+          </w:p>
+        </w:tc>
+        <w:tc>
+          <w:tcPr>
+            <w:tcW w:w="709" w:type="dxa"/>
+          </w:tcPr>
+          <w:p>
+            <w:pPr>
+              <w:pStyle w:val="NoSpacing"/>
+              <w:cnfStyle w:val="000000010000" w:firstRow="0" w:lastRow="0" w:firstColumn="0" w:lastColumn="0" w:oddVBand="0" w:evenVBand="0" w:oddHBand="0" w:evenHBand="1" w:firstRowFirstColumn="0" w:firstRowLastColumn="0" w:lastRowFirstColumn="0" w:lastRowLastColumn="0"/>
+              <w:rPr>
+                <w:i/>
+                <w:iCs/>
+                <w:sz w:val="14"/>
+                <w:szCs w:val="16"/>
+              </w:rPr>
+            </w:pPr>
+            <w:r>
+              <w:rPr>
+                <w:i/>
+                <w:iCs/>
+                <w:sz w:val="14"/>
+                <w:szCs w:val="16"/>
+              </w:rPr>
+              <w:t>24-26</w:t>
+            </w:r>
+          </w:p>
+        </w:tc>
+        <w:tc>
+          <w:tcPr>
+            <w:tcW w:w="567" w:type="dxa"/>
+          </w:tcPr>
+          <w:p>
+            <w:pPr>
+              <w:pStyle w:val="NoSpacing"/>
+              <w:cnfStyle w:val="000000010000" w:firstRow="0" w:lastRow="0" w:firstColumn="0" w:lastColumn="0" w:oddVBand="0" w:evenVBand="0" w:oddHBand="0" w:evenHBand="1" w:firstRowFirstColumn="0" w:firstRowLastColumn="0" w:lastRowFirstColumn="0" w:lastRowLastColumn="0"/>
+              <w:rPr>
+                <w:i/>
+                <w:iCs/>
+                <w:sz w:val="14"/>
+                <w:szCs w:val="16"/>
+              </w:rPr>
+            </w:pPr>
+            <w:r>
+              <w:rPr>
+                <w:i/>
+                <w:iCs/>
+                <w:sz w:val="14"/>
+                <w:szCs w:val="16"/>
+              </w:rPr>
+              <w:t>1</w:t>
+            </w:r>
+          </w:p>
+        </w:tc>
+        <w:tc>
+          <w:tcPr>
+            <w:tcW w:w="567" w:type="dxa"/>
+          </w:tcPr>
+          <w:p>
+            <w:pPr>
+              <w:pStyle w:val="NoSpacing"/>
+              <w:cnfStyle w:val="000000010000" w:firstRow="0" w:lastRow="0" w:firstColumn="0" w:lastColumn="0" w:oddVBand="0" w:evenVBand="0" w:oddHBand="0" w:evenHBand="1" w:firstRowFirstColumn="0" w:firstRowLastColumn="0" w:lastRowFirstColumn="0" w:lastRowLastColumn="0"/>
+              <w:rPr>
+                <w:i/>
+                <w:iCs/>
+                <w:sz w:val="14"/>
+                <w:szCs w:val="16"/>
+              </w:rPr>
+            </w:pPr>
+          </w:p>
+        </w:tc>
+        <w:tc>
+          <w:tcPr>
+            <w:tcW w:w="709" w:type="dxa"/>
+          </w:tcPr>
+          <w:p>
+            <w:pPr>
+              <w:pStyle w:val="NoSpacing"/>
+              <w:cnfStyle w:val="000000010000" w:firstRow="0" w:lastRow="0" w:firstColumn="0" w:lastColumn="0" w:oddVBand="0" w:evenVBand="0" w:oddHBand="0" w:evenHBand="1" w:firstRowFirstColumn="0" w:firstRowLastColumn="0" w:lastRowFirstColumn="0" w:lastRowLastColumn="0"/>
+              <w:rPr>
+                <w:i/>
+                <w:iCs/>
+                <w:sz w:val="14"/>
+                <w:szCs w:val="16"/>
+              </w:rPr>
+            </w:pPr>
+          </w:p>
+        </w:tc>
+        <w:tc>
+          <w:tcPr>
+            <w:tcW w:w="567" w:type="dxa"/>
+          </w:tcPr>
+          <w:p>
+            <w:pPr>
+              <w:pStyle w:val="NoSpacing"/>
+              <w:cnfStyle w:val="000000010000" w:firstRow="0" w:lastRow="0" w:firstColumn="0" w:lastColumn="0" w:oddVBand="0" w:evenVBand="0" w:oddHBand="0" w:evenHBand="1" w:firstRowFirstColumn="0" w:firstRowLastColumn="0" w:lastRowFirstColumn="0" w:lastRowLastColumn="0"/>
+              <w:rPr>
+                <w:i/>
+                <w:iCs/>
+                <w:sz w:val="14"/>
+                <w:szCs w:val="16"/>
+              </w:rPr>
+            </w:pPr>
+          </w:p>
+        </w:tc>
+        <w:tc>
+          <w:tcPr>
+            <w:tcW w:w="567" w:type="dxa"/>
+          </w:tcPr>
+          <w:p>
+            <w:pPr>
+              <w:pStyle w:val="NoSpacing"/>
+              <w:cnfStyle w:val="000000010000" w:firstRow="0" w:lastRow="0" w:firstColumn="0" w:lastColumn="0" w:oddVBand="0" w:evenVBand="0" w:oddHBand="0" w:evenHBand="1" w:firstRowFirstColumn="0" w:firstRowLastColumn="0" w:lastRowFirstColumn="0" w:lastRowLastColumn="0"/>
+              <w:rPr>
+                <w:i/>
+                <w:iCs/>
+                <w:sz w:val="14"/>
+                <w:szCs w:val="16"/>
+              </w:rPr>
+            </w:pPr>
+          </w:p>
+        </w:tc>
+        <w:tc>
+          <w:tcPr>
+            <w:tcW w:w="567" w:type="dxa"/>
+          </w:tcPr>
+          <w:p>
+            <w:pPr>
+              <w:pStyle w:val="NoSpacing"/>
+              <w:cnfStyle w:val="000000010000" w:firstRow="0" w:lastRow="0" w:firstColumn="0" w:lastColumn="0" w:oddVBand="0" w:evenVBand="0" w:oddHBand="0" w:evenHBand="1" w:firstRowFirstColumn="0" w:firstRowLastColumn="0" w:lastRowFirstColumn="0" w:lastRowLastColumn="0"/>
+              <w:rPr>
+                <w:i/>
+                <w:iCs/>
+                <w:sz w:val="14"/>
+                <w:szCs w:val="16"/>
+              </w:rPr>
+            </w:pPr>
+          </w:p>
+        </w:tc>
+        <w:tc>
+          <w:tcPr>
+            <w:tcW w:w="567" w:type="dxa"/>
+          </w:tcPr>
+          <w:p>
+            <w:pPr>
+              <w:pStyle w:val="NoSpacing"/>
+              <w:cnfStyle w:val="000000010000" w:firstRow="0" w:lastRow="0" w:firstColumn="0" w:lastColumn="0" w:oddVBand="0" w:evenVBand="0" w:oddHBand="0" w:evenHBand="1" w:firstRowFirstColumn="0" w:firstRowLastColumn="0" w:lastRowFirstColumn="0" w:lastRowLastColumn="0"/>
+              <w:rPr>
+                <w:i/>
+                <w:iCs/>
+                <w:sz w:val="14"/>
+                <w:szCs w:val="16"/>
+              </w:rPr>
+            </w:pPr>
+          </w:p>
+        </w:tc>
+        <w:tc>
+          <w:tcPr>
+            <w:tcW w:w="850" w:type="dxa"/>
+          </w:tcPr>
+          <w:p>
+            <w:pPr>
+              <w:pStyle w:val="NoSpacing"/>
+              <w:cnfStyle w:val="000000010000" w:firstRow="0" w:lastRow="0" w:firstColumn="0" w:lastColumn="0" w:oddVBand="0" w:evenVBand="0" w:oddHBand="0" w:evenHBand="1" w:firstRowFirstColumn="0" w:firstRowLastColumn="0" w:lastRowFirstColumn="0" w:lastRowLastColumn="0"/>
+              <w:rPr>
+                <w:i/>
+                <w:iCs/>
+                <w:sz w:val="14"/>
+                <w:szCs w:val="16"/>
+              </w:rPr>
+            </w:pPr>
+            <w:proofErr w:type="spellStart"/>
+            <w:r>
+              <w:rPr>
+                <w:i/>
+                <w:iCs/>
+                <w:sz w:val="14"/>
+                <w:szCs w:val="16"/>
+              </w:rPr>
+              <w:t>right_low</w:t>
+            </w:r>
+            <w:proofErr w:type="spellEnd"/>
+          </w:p>
+        </w:tc>
+        <w:tc>
+          <w:tcPr>
+            <w:tcW w:w="709" w:type="dxa"/>
+          </w:tcPr>
+          <w:p>
+            <w:pPr>
+              <w:pStyle w:val="NoSpacing"/>
+              <w:cnfStyle w:val="000000010000" w:firstRow="0" w:lastRow="0" w:firstColumn="0" w:lastColumn="0" w:oddVBand="0" w:evenVBand="0" w:oddHBand="0" w:evenHBand="1" w:firstRowFirstColumn="0" w:firstRowLastColumn="0" w:lastRowFirstColumn="0" w:lastRowLastColumn="0"/>
+              <w:rPr>
+                <w:i/>
+                <w:iCs/>
+                <w:sz w:val="14"/>
+                <w:szCs w:val="16"/>
+              </w:rPr>
+            </w:pPr>
+            <w:r>
+              <w:rPr>
+                <w:i/>
+                <w:iCs/>
+                <w:sz w:val="14"/>
+                <w:szCs w:val="16"/>
+              </w:rPr>
+              <w:t>24</w:t>
+            </w:r>
+          </w:p>
+        </w:tc>
+        <w:tc>
+          <w:tcPr>
+            <w:tcW w:w="709" w:type="dxa"/>
+          </w:tcPr>
+          <w:p>
+            <w:pPr>
+              <w:pStyle w:val="NoSpacing"/>
+              <w:cnfStyle w:val="000000010000" w:firstRow="0" w:lastRow="0" w:firstColumn="0" w:lastColumn="0" w:oddVBand="0" w:evenVBand="0" w:oddHBand="0" w:evenHBand="1" w:firstRowFirstColumn="0" w:firstRowLastColumn="0" w:lastRowFirstColumn="0" w:lastRowLastColumn="0"/>
+              <w:rPr>
+                <w:i/>
+                <w:iCs/>
+                <w:sz w:val="14"/>
+                <w:szCs w:val="16"/>
+              </w:rPr>
+            </w:pPr>
+          </w:p>
+        </w:tc>
+        <w:tc>
+          <w:tcPr>
+            <w:tcW w:w="567" w:type="dxa"/>
+          </w:tcPr>
+          <w:p>
+            <w:pPr>
+              <w:pStyle w:val="NoSpacing"/>
+              <w:cnfStyle w:val="000000010000" w:firstRow="0" w:lastRow="0" w:firstColumn="0" w:lastColumn="0" w:oddVBand="0" w:evenVBand="0" w:oddHBand="0" w:evenHBand="1" w:firstRowFirstColumn="0" w:firstRowLastColumn="0" w:lastRowFirstColumn="0" w:lastRowLastColumn="0"/>
+              <w:rPr>
+                <w:i/>
+                <w:iCs/>
+                <w:sz w:val="14"/>
+                <w:szCs w:val="16"/>
+              </w:rPr>
+            </w:pPr>
+          </w:p>
+        </w:tc>
+      </w:tr>
+      <w:tr>
+        <w:trPr>
+          <w:cnfStyle w:val="000000100000" w:firstRow="0" w:lastRow="0" w:firstColumn="0" w:lastColumn="0" w:oddVBand="0" w:evenVBand="0" w:oddHBand="1" w:evenHBand="0" w:firstRowFirstColumn="0" w:firstRowLastColumn="0" w:lastRowFirstColumn="0" w:lastRowLastColumn="0"/>
+          <w:trHeight w:val="176"/>
+        </w:trPr>
+        <w:tc>
+          <w:tcPr>
+            <w:cnfStyle w:val="001000000000" w:firstRow="0" w:lastRow="0" w:firstColumn="1" w:lastColumn="0" w:oddVBand="0" w:evenVBand="0" w:oddHBand="0" w:evenHBand="0" w:firstRowFirstColumn="0" w:firstRowLastColumn="0" w:lastRowFirstColumn="0" w:lastRowLastColumn="0"/>
+            <w:tcW w:w="988" w:type="dxa"/>
+          </w:tcPr>
+          <w:p>
+            <w:pPr>
+              <w:pStyle w:val="NoSpacing"/>
+              <w:rPr>
+                <w:sz w:val="14"/>
+                <w:szCs w:val="16"/>
+              </w:rPr>
+            </w:pPr>
+          </w:p>
+        </w:tc>
+        <w:tc>
+          <w:tcPr>
+            <w:tcW w:w="567" w:type="dxa"/>
+          </w:tcPr>
+          <w:p>
+            <w:pPr>
+              <w:pStyle w:val="NoSpacing"/>
+              <w:cnfStyle w:val="000000100000" w:firstRow="0" w:lastRow="0" w:firstColumn="0" w:lastColumn="0" w:oddVBand="0" w:evenVBand="0" w:oddHBand="1" w:evenHBand="0" w:firstRowFirstColumn="0" w:firstRowLastColumn="0" w:lastRowFirstColumn="0" w:lastRowLastColumn="0"/>
+              <w:rPr>
+                <w:sz w:val="14"/>
+                <w:szCs w:val="16"/>
+              </w:rPr>
+            </w:pPr>
+          </w:p>
+        </w:tc>
+        <w:tc>
+          <w:tcPr>
+            <w:tcW w:w="708" w:type="dxa"/>
+          </w:tcPr>
+          <w:p>
+            <w:pPr>
+              <w:pStyle w:val="NoSpacing"/>
+              <w:cnfStyle w:val="000000100000" w:firstRow="0" w:lastRow="0" w:firstColumn="0" w:lastColumn="0" w:oddVBand="0" w:evenVBand="0" w:oddHBand="1" w:evenHBand="0" w:firstRowFirstColumn="0" w:firstRowLastColumn="0" w:lastRowFirstColumn="0" w:lastRowLastColumn="0"/>
+              <w:rPr>
+                <w:i/>
+                <w:iCs/>
+                <w:sz w:val="14"/>
+                <w:szCs w:val="16"/>
+              </w:rPr>
+            </w:pPr>
+            <w:r>
+              <w:rPr>
+                <w:i/>
+                <w:iCs/>
+                <w:sz w:val="14"/>
+                <w:szCs w:val="16"/>
+              </w:rPr>
+              <w:t>60-69</w:t>
+            </w:r>
+          </w:p>
+        </w:tc>
+        <w:tc>
+          <w:tcPr>
+            <w:tcW w:w="426" w:type="dxa"/>
+          </w:tcPr>
+          <w:p>
+            <w:pPr>
+              <w:pStyle w:val="NoSpacing"/>
+              <w:cnfStyle w:val="000000100000" w:firstRow="0" w:lastRow="0" w:firstColumn="0" w:lastColumn="0" w:oddVBand="0" w:evenVBand="0" w:oddHBand="1" w:evenHBand="0" w:firstRowFirstColumn="0" w:firstRowLastColumn="0" w:lastRowFirstColumn="0" w:lastRowLastColumn="0"/>
+              <w:rPr>
+                <w:i/>
+                <w:iCs/>
+                <w:sz w:val="14"/>
+                <w:szCs w:val="16"/>
+              </w:rPr>
+            </w:pPr>
+            <w:r>
+              <w:rPr>
+                <w:i/>
+                <w:iCs/>
+                <w:sz w:val="14"/>
+                <w:szCs w:val="16"/>
+              </w:rPr>
+              <w:t>57</w:t>
+            </w:r>
+          </w:p>
+        </w:tc>
+        <w:tc>
+          <w:tcPr>
+            <w:tcW w:w="1134" w:type="dxa"/>
+          </w:tcPr>
+          <w:p>
+            <w:pPr>
+              <w:pStyle w:val="NoSpacing"/>
+              <w:cnfStyle w:val="000000100000" w:firstRow="0" w:lastRow="0" w:firstColumn="0" w:lastColumn="0" w:oddVBand="0" w:evenVBand="0" w:oddHBand="1" w:evenHBand="0" w:firstRowFirstColumn="0" w:firstRowLastColumn="0" w:lastRowFirstColumn="0" w:lastRowLastColumn="0"/>
+              <w:rPr>
+                <w:i/>
+                <w:iCs/>
+                <w:sz w:val="14"/>
+                <w:szCs w:val="16"/>
+              </w:rPr>
+            </w:pPr>
+          </w:p>
+        </w:tc>
+        <w:tc>
+          <w:tcPr>
+            <w:tcW w:w="567" w:type="dxa"/>
+          </w:tcPr>
+          <w:p>
+            <w:pPr>
+              <w:pStyle w:val="NoSpacing"/>
+              <w:cnfStyle w:val="000000100000" w:firstRow="0" w:lastRow="0" w:firstColumn="0" w:lastColumn="0" w:oddVBand="0" w:evenVBand="0" w:oddHBand="1" w:evenHBand="0" w:firstRowFirstColumn="0" w:firstRowLastColumn="0" w:lastRowFirstColumn="0" w:lastRowLastColumn="0"/>
+              <w:rPr>
+                <w:i/>
+                <w:iCs/>
+                <w:sz w:val="14"/>
+                <w:szCs w:val="16"/>
+              </w:rPr>
+            </w:pPr>
+          </w:p>
+        </w:tc>
+        <w:tc>
+          <w:tcPr>
+            <w:tcW w:w="708" w:type="dxa"/>
+          </w:tcPr>
+          <w:p>
+            <w:pPr>
+              <w:pStyle w:val="NoSpacing"/>
+              <w:cnfStyle w:val="000000100000" w:firstRow="0" w:lastRow="0" w:firstColumn="0" w:lastColumn="0" w:oddVBand="0" w:evenVBand="0" w:oddHBand="1" w:evenHBand="0" w:firstRowFirstColumn="0" w:firstRowLastColumn="0" w:lastRowFirstColumn="0" w:lastRowLastColumn="0"/>
+              <w:rPr>
+                <w:i/>
+                <w:iCs/>
+                <w:sz w:val="14"/>
+                <w:szCs w:val="16"/>
+              </w:rPr>
+            </w:pPr>
+            <w:r>
+              <w:rPr>
+                <w:i/>
+                <w:iCs/>
+                <w:sz w:val="14"/>
+                <w:szCs w:val="16"/>
+              </w:rPr>
+              <w:t>10-14</w:t>
+            </w:r>
+          </w:p>
+        </w:tc>
+        <w:tc>
+          <w:tcPr>
+            <w:tcW w:w="567" w:type="dxa"/>
+          </w:tcPr>
+          <w:p>
+            <w:pPr>
+              <w:pStyle w:val="NoSpacing"/>
+              <w:cnfStyle w:val="000000100000" w:firstRow="0" w:lastRow="0" w:firstColumn="0" w:lastColumn="0" w:oddVBand="0" w:evenVBand="0" w:oddHBand="1" w:evenHBand="0" w:firstRowFirstColumn="0" w:firstRowLastColumn="0" w:lastRowFirstColumn="0" w:lastRowLastColumn="0"/>
+              <w:rPr>
+                <w:i/>
+                <w:iCs/>
+                <w:sz w:val="14"/>
+                <w:szCs w:val="16"/>
+              </w:rPr>
+            </w:pPr>
+            <w:r>
+              <w:rPr>
+                <w:i/>
+                <w:iCs/>
+                <w:sz w:val="14"/>
+                <w:szCs w:val="16"/>
+              </w:rPr>
+              <w:t>28</w:t>
+            </w:r>
+          </w:p>
+        </w:tc>
+        <w:tc>
+          <w:tcPr>
+            <w:tcW w:w="709" w:type="dxa"/>
+          </w:tcPr>
+          <w:p>
+            <w:pPr>
+              <w:pStyle w:val="NoSpacing"/>
+              <w:cnfStyle w:val="000000100000" w:firstRow="0" w:lastRow="0" w:firstColumn="0" w:lastColumn="0" w:oddVBand="0" w:evenVBand="0" w:oddHBand="1" w:evenHBand="0" w:firstRowFirstColumn="0" w:firstRowLastColumn="0" w:lastRowFirstColumn="0" w:lastRowLastColumn="0"/>
+              <w:rPr>
+                <w:i/>
+                <w:iCs/>
+                <w:sz w:val="14"/>
+                <w:szCs w:val="16"/>
+              </w:rPr>
+            </w:pPr>
+            <w:r>
+              <w:rPr>
+                <w:i/>
+                <w:iCs/>
+                <w:sz w:val="14"/>
+                <w:szCs w:val="16"/>
+              </w:rPr>
+              <w:t>3-5</w:t>
+            </w:r>
+          </w:p>
+        </w:tc>
+        <w:tc>
+          <w:tcPr>
+            <w:tcW w:w="567" w:type="dxa"/>
+          </w:tcPr>
+          <w:p>
+            <w:pPr>
+              <w:pStyle w:val="NoSpacing"/>
+              <w:cnfStyle w:val="000000100000" w:firstRow="0" w:lastRow="0" w:firstColumn="0" w:lastColumn="0" w:oddVBand="0" w:evenVBand="0" w:oddHBand="1" w:evenHBand="0" w:firstRowFirstColumn="0" w:firstRowLastColumn="0" w:lastRowFirstColumn="0" w:lastRowLastColumn="0"/>
+              <w:rPr>
+                <w:i/>
+                <w:iCs/>
+                <w:sz w:val="14"/>
+                <w:szCs w:val="16"/>
+              </w:rPr>
+            </w:pPr>
+            <w:r>
+              <w:rPr>
+                <w:i/>
+                <w:iCs/>
+                <w:sz w:val="14"/>
+                <w:szCs w:val="16"/>
+              </w:rPr>
+              <w:t>36</w:t>
+            </w:r>
+          </w:p>
+        </w:tc>
+        <w:tc>
+          <w:tcPr>
+            <w:tcW w:w="567" w:type="dxa"/>
+          </w:tcPr>
+          <w:p>
+            <w:pPr>
+              <w:pStyle w:val="NoSpacing"/>
+              <w:cnfStyle w:val="000000100000" w:firstRow="0" w:lastRow="0" w:firstColumn="0" w:lastColumn="0" w:oddVBand="0" w:evenVBand="0" w:oddHBand="1" w:evenHBand="0" w:firstRowFirstColumn="0" w:firstRowLastColumn="0" w:lastRowFirstColumn="0" w:lastRowLastColumn="0"/>
+              <w:rPr>
+                <w:i/>
+                <w:iCs/>
+                <w:sz w:val="14"/>
+                <w:szCs w:val="16"/>
+              </w:rPr>
+            </w:pPr>
+          </w:p>
+        </w:tc>
+        <w:tc>
+          <w:tcPr>
+            <w:tcW w:w="709" w:type="dxa"/>
+          </w:tcPr>
+          <w:p>
+            <w:pPr>
+              <w:pStyle w:val="NoSpacing"/>
+              <w:cnfStyle w:val="000000100000" w:firstRow="0" w:lastRow="0" w:firstColumn="0" w:lastColumn="0" w:oddVBand="0" w:evenVBand="0" w:oddHBand="1" w:evenHBand="0" w:firstRowFirstColumn="0" w:firstRowLastColumn="0" w:lastRowFirstColumn="0" w:lastRowLastColumn="0"/>
+              <w:rPr>
+                <w:i/>
+                <w:iCs/>
+                <w:sz w:val="14"/>
+                <w:szCs w:val="16"/>
+              </w:rPr>
+            </w:pPr>
+          </w:p>
+        </w:tc>
+        <w:tc>
+          <w:tcPr>
+            <w:tcW w:w="567" w:type="dxa"/>
+          </w:tcPr>
+          <w:p>
+            <w:pPr>
+              <w:pStyle w:val="NoSpacing"/>
+              <w:cnfStyle w:val="000000100000" w:firstRow="0" w:lastRow="0" w:firstColumn="0" w:lastColumn="0" w:oddVBand="0" w:evenVBand="0" w:oddHBand="1" w:evenHBand="0" w:firstRowFirstColumn="0" w:firstRowLastColumn="0" w:lastRowFirstColumn="0" w:lastRowLastColumn="0"/>
+              <w:rPr>
+                <w:i/>
+                <w:iCs/>
+                <w:sz w:val="14"/>
+                <w:szCs w:val="16"/>
+              </w:rPr>
+            </w:pPr>
+          </w:p>
+        </w:tc>
+        <w:tc>
+          <w:tcPr>
+            <w:tcW w:w="567" w:type="dxa"/>
+          </w:tcPr>
+          <w:p>
+            <w:pPr>
+              <w:pStyle w:val="NoSpacing"/>
+              <w:cnfStyle w:val="000000100000" w:firstRow="0" w:lastRow="0" w:firstColumn="0" w:lastColumn="0" w:oddVBand="0" w:evenVBand="0" w:oddHBand="1" w:evenHBand="0" w:firstRowFirstColumn="0" w:firstRowLastColumn="0" w:lastRowFirstColumn="0" w:lastRowLastColumn="0"/>
+              <w:rPr>
+                <w:i/>
+                <w:iCs/>
+                <w:sz w:val="14"/>
+                <w:szCs w:val="16"/>
+              </w:rPr>
+            </w:pPr>
+          </w:p>
+        </w:tc>
+        <w:tc>
+          <w:tcPr>
+            <w:tcW w:w="567" w:type="dxa"/>
+          </w:tcPr>
+          <w:p>
+            <w:pPr>
+              <w:pStyle w:val="NoSpacing"/>
+              <w:cnfStyle w:val="000000100000" w:firstRow="0" w:lastRow="0" w:firstColumn="0" w:lastColumn="0" w:oddVBand="0" w:evenVBand="0" w:oddHBand="1" w:evenHBand="0" w:firstRowFirstColumn="0" w:firstRowLastColumn="0" w:lastRowFirstColumn="0" w:lastRowLastColumn="0"/>
+              <w:rPr>
+                <w:i/>
+                <w:iCs/>
+                <w:sz w:val="14"/>
+                <w:szCs w:val="16"/>
+              </w:rPr>
+            </w:pPr>
+          </w:p>
+        </w:tc>
+        <w:tc>
+          <w:tcPr>
+            <w:tcW w:w="567" w:type="dxa"/>
+          </w:tcPr>
+          <w:p>
+            <w:pPr>
+              <w:pStyle w:val="NoSpacing"/>
+              <w:cnfStyle w:val="000000100000" w:firstRow="0" w:lastRow="0" w:firstColumn="0" w:lastColumn="0" w:oddVBand="0" w:evenVBand="0" w:oddHBand="1" w:evenHBand="0" w:firstRowFirstColumn="0" w:firstRowLastColumn="0" w:lastRowFirstColumn="0" w:lastRowLastColumn="0"/>
+              <w:rPr>
+                <w:i/>
+                <w:iCs/>
+                <w:sz w:val="14"/>
+                <w:szCs w:val="16"/>
+              </w:rPr>
+            </w:pPr>
+          </w:p>
+        </w:tc>
+        <w:tc>
+          <w:tcPr>
+            <w:tcW w:w="850" w:type="dxa"/>
+          </w:tcPr>
+          <w:p>
+            <w:pPr>
+              <w:pStyle w:val="NoSpacing"/>
+              <w:cnfStyle w:val="000000100000" w:firstRow="0" w:lastRow="0" w:firstColumn="0" w:lastColumn="0" w:oddVBand="0" w:evenVBand="0" w:oddHBand="1" w:evenHBand="0" w:firstRowFirstColumn="0" w:firstRowLastColumn="0" w:lastRowFirstColumn="0" w:lastRowLastColumn="0"/>
+              <w:rPr>
+                <w:i/>
+                <w:iCs/>
+                <w:sz w:val="14"/>
+                <w:szCs w:val="16"/>
+              </w:rPr>
+            </w:pPr>
+            <w:proofErr w:type="spellStart"/>
+            <w:r>
+              <w:rPr>
+                <w:i/>
+                <w:iCs/>
+                <w:sz w:val="14"/>
+                <w:szCs w:val="16"/>
+              </w:rPr>
+              <w:t>right_up</w:t>
+            </w:r>
+            <w:proofErr w:type="spellEnd"/>
+          </w:p>
+        </w:tc>
+        <w:tc>
+          <w:tcPr>
+            <w:tcW w:w="709" w:type="dxa"/>
+          </w:tcPr>
+          <w:p>
+            <w:pPr>
+              <w:pStyle w:val="NoSpacing"/>
+              <w:cnfStyle w:val="000000100000" w:firstRow="0" w:lastRow="0" w:firstColumn="0" w:lastColumn="0" w:oddVBand="0" w:evenVBand="0" w:oddHBand="1" w:evenHBand="0" w:firstRowFirstColumn="0" w:firstRowLastColumn="0" w:lastRowFirstColumn="0" w:lastRowLastColumn="0"/>
+              <w:rPr>
+                <w:i/>
+                <w:iCs/>
+                <w:sz w:val="14"/>
+                <w:szCs w:val="16"/>
+              </w:rPr>
+            </w:pPr>
+            <w:r>
+              <w:rPr>
+                <w:i/>
+                <w:iCs/>
+                <w:sz w:val="14"/>
+                <w:szCs w:val="16"/>
+              </w:rPr>
+              <w:t>33</w:t>
+            </w:r>
+          </w:p>
+        </w:tc>
+        <w:tc>
+          <w:tcPr>
+            <w:tcW w:w="709" w:type="dxa"/>
+          </w:tcPr>
+          <w:p>
+            <w:pPr>
+              <w:pStyle w:val="NoSpacing"/>
+              <w:cnfStyle w:val="000000100000" w:firstRow="0" w:lastRow="0" w:firstColumn="0" w:lastColumn="0" w:oddVBand="0" w:evenVBand="0" w:oddHBand="1" w:evenHBand="0" w:firstRowFirstColumn="0" w:firstRowLastColumn="0" w:lastRowFirstColumn="0" w:lastRowLastColumn="0"/>
+              <w:rPr>
+                <w:i/>
+                <w:iCs/>
+                <w:sz w:val="14"/>
+                <w:szCs w:val="16"/>
+              </w:rPr>
+            </w:pPr>
+          </w:p>
+        </w:tc>
+        <w:tc>
+          <w:tcPr>
+            <w:tcW w:w="567" w:type="dxa"/>
+          </w:tcPr>
+          <w:p>
+            <w:pPr>
+              <w:pStyle w:val="NoSpacing"/>
+              <w:cnfStyle w:val="000000100000" w:firstRow="0" w:lastRow="0" w:firstColumn="0" w:lastColumn="0" w:oddVBand="0" w:evenVBand="0" w:oddHBand="1" w:evenHBand="0" w:firstRowFirstColumn="0" w:firstRowLastColumn="0" w:lastRowFirstColumn="0" w:lastRowLastColumn="0"/>
+              <w:rPr>
+                <w:i/>
+                <w:iCs/>
+                <w:sz w:val="14"/>
+                <w:szCs w:val="16"/>
+              </w:rPr>
+            </w:pPr>
+          </w:p>
+        </w:tc>
+      </w:tr>
+      <w:tr>
+        <w:trPr>
+          <w:cnfStyle w:val="000000010000" w:firstRow="0" w:lastRow="0" w:firstColumn="0" w:lastColumn="0" w:oddVBand="0" w:evenVBand="0" w:oddHBand="0" w:evenHBand="1" w:firstRowFirstColumn="0" w:firstRowLastColumn="0" w:lastRowFirstColumn="0" w:lastRowLastColumn="0"/>
+          <w:trHeight w:val="142"/>
+        </w:trPr>
+        <w:tc>
+          <w:tcPr>
+            <w:cnfStyle w:val="001000000000" w:firstRow="0" w:lastRow="0" w:firstColumn="1" w:lastColumn="0" w:oddVBand="0" w:evenVBand="0" w:oddHBand="0" w:evenHBand="0" w:firstRowFirstColumn="0" w:firstRowLastColumn="0" w:lastRowFirstColumn="0" w:lastRowLastColumn="0"/>
+            <w:tcW w:w="988" w:type="dxa"/>
+          </w:tcPr>
+          <w:p>
+            <w:pPr>
+              <w:pStyle w:val="NoSpacing"/>
+              <w:rPr>
+                <w:sz w:val="14"/>
+                <w:szCs w:val="16"/>
+              </w:rPr>
+            </w:pPr>
+          </w:p>
+        </w:tc>
+        <w:tc>
+          <w:tcPr>
+            <w:tcW w:w="567" w:type="dxa"/>
+          </w:tcPr>
+          <w:p>
+            <w:pPr>
+              <w:pStyle w:val="NoSpacing"/>
+              <w:keepNext/>
+              <w:cnfStyle w:val="000000010000" w:firstRow="0" w:lastRow="0" w:firstColumn="0" w:lastColumn="0" w:oddVBand="0" w:evenVBand="0" w:oddHBand="0" w:evenHBand="1" w:firstRowFirstColumn="0" w:firstRowLastColumn="0" w:lastRowFirstColumn="0" w:lastRowLastColumn="0"/>
+              <w:rPr>
+                <w:sz w:val="14"/>
+                <w:szCs w:val="16"/>
+              </w:rPr>
+            </w:pPr>
+          </w:p>
+        </w:tc>
+        <w:tc>
+          <w:tcPr>
+            <w:tcW w:w="708" w:type="dxa"/>
+          </w:tcPr>
+          <w:p>
+            <w:pPr>
+              <w:pStyle w:val="NoSpacing"/>
+              <w:keepNext/>
+              <w:cnfStyle w:val="000000010000" w:firstRow="0" w:lastRow="0" w:firstColumn="0" w:lastColumn="0" w:oddVBand="0" w:evenVBand="0" w:oddHBand="0" w:evenHBand="1" w:firstRowFirstColumn="0" w:firstRowLastColumn="0" w:lastRowFirstColumn="0" w:lastRowLastColumn="0"/>
+              <w:rPr>
+                <w:i/>
+                <w:iCs/>
+                <w:sz w:val="14"/>
+                <w:szCs w:val="16"/>
+              </w:rPr>
+            </w:pPr>
+            <w:r>
+              <w:rPr>
+                <w:i/>
+                <w:iCs/>
+                <w:sz w:val="14"/>
+                <w:szCs w:val="16"/>
+              </w:rPr>
+              <w:t>70-79</w:t>
+            </w:r>
+          </w:p>
+        </w:tc>
+        <w:tc>
+          <w:tcPr>
+            <w:tcW w:w="426" w:type="dxa"/>
+          </w:tcPr>
+          <w:p>
+            <w:pPr>
+              <w:pStyle w:val="NoSpacing"/>
+              <w:keepNext/>
+              <w:cnfStyle w:val="000000010000" w:firstRow="0" w:lastRow="0" w:firstColumn="0" w:lastColumn="0" w:oddVBand="0" w:evenVBand="0" w:oddHBand="0" w:evenHBand="1" w:firstRowFirstColumn="0" w:firstRowLastColumn="0" w:lastRowFirstColumn="0" w:lastRowLastColumn="0"/>
+              <w:rPr>
+                <w:i/>
+                <w:iCs/>
+                <w:sz w:val="14"/>
+                <w:szCs w:val="16"/>
+              </w:rPr>
+            </w:pPr>
+            <w:r>
+              <w:rPr>
+                <w:i/>
+                <w:iCs/>
+                <w:sz w:val="14"/>
+                <w:szCs w:val="16"/>
+              </w:rPr>
+              <w:t>6</w:t>
+            </w:r>
+          </w:p>
+        </w:tc>
+        <w:tc>
+          <w:tcPr>
+            <w:tcW w:w="1134" w:type="dxa"/>
+          </w:tcPr>
+          <w:p>
+            <w:pPr>
+              <w:pStyle w:val="NoSpacing"/>
+              <w:keepNext/>
+              <w:cnfStyle w:val="000000010000" w:firstRow="0" w:lastRow="0" w:firstColumn="0" w:lastColumn="0" w:oddVBand="0" w:evenVBand="0" w:oddHBand="0" w:evenHBand="1" w:firstRowFirstColumn="0" w:firstRowLastColumn="0" w:lastRowFirstColumn="0" w:lastRowLastColumn="0"/>
+              <w:rPr>
+                <w:i/>
+                <w:iCs/>
+                <w:sz w:val="14"/>
+                <w:szCs w:val="16"/>
+              </w:rPr>
+            </w:pPr>
+          </w:p>
+        </w:tc>
+        <w:tc>
+          <w:tcPr>
+            <w:tcW w:w="567" w:type="dxa"/>
+          </w:tcPr>
+          <w:p>
+            <w:pPr>
+              <w:pStyle w:val="NoSpacing"/>
+              <w:keepNext/>
+              <w:cnfStyle w:val="000000010000" w:firstRow="0" w:lastRow="0" w:firstColumn="0" w:lastColumn="0" w:oddVBand="0" w:evenVBand="0" w:oddHBand="0" w:evenHBand="1" w:firstRowFirstColumn="0" w:firstRowLastColumn="0" w:lastRowFirstColumn="0" w:lastRowLastColumn="0"/>
+              <w:rPr>
+                <w:i/>
+                <w:iCs/>
+                <w:sz w:val="14"/>
+                <w:szCs w:val="16"/>
+              </w:rPr>
+            </w:pPr>
+          </w:p>
+        </w:tc>
+        <w:tc>
+          <w:tcPr>
+            <w:tcW w:w="708" w:type="dxa"/>
+          </w:tcPr>
+          <w:p>
+            <w:pPr>
+              <w:pStyle w:val="NoSpacing"/>
+              <w:keepNext/>
+              <w:cnfStyle w:val="000000010000" w:firstRow="0" w:lastRow="0" w:firstColumn="0" w:lastColumn="0" w:oddVBand="0" w:evenVBand="0" w:oddHBand="0" w:evenHBand="1" w:firstRowFirstColumn="0" w:firstRowLastColumn="0" w:lastRowFirstColumn="0" w:lastRowLastColumn="0"/>
+              <w:rPr>
+                <w:i/>
+                <w:iCs/>
+                <w:sz w:val="14"/>
+                <w:szCs w:val="16"/>
+              </w:rPr>
+            </w:pPr>
+            <w:r>
+              <w:rPr>
+                <w:i/>
+                <w:iCs/>
+                <w:sz w:val="14"/>
+                <w:szCs w:val="16"/>
+              </w:rPr>
+              <w:t>40-44</w:t>
+            </w:r>
+          </w:p>
+        </w:tc>
+        <w:tc>
+          <w:tcPr>
+            <w:tcW w:w="567" w:type="dxa"/>
+          </w:tcPr>
+          <w:p>
+            <w:pPr>
+              <w:pStyle w:val="NoSpacing"/>
+              <w:keepNext/>
+              <w:cnfStyle w:val="000000010000" w:firstRow="0" w:lastRow="0" w:firstColumn="0" w:lastColumn="0" w:oddVBand="0" w:evenVBand="0" w:oddHBand="0" w:evenHBand="1" w:firstRowFirstColumn="0" w:firstRowLastColumn="0" w:lastRowFirstColumn="0" w:lastRowLastColumn="0"/>
+              <w:rPr>
+                <w:i/>
+                <w:iCs/>
+                <w:sz w:val="14"/>
+                <w:szCs w:val="16"/>
+              </w:rPr>
+            </w:pPr>
+            <w:r>
+              <w:rPr>
+                <w:i/>
+                <w:iCs/>
+                <w:sz w:val="14"/>
+                <w:szCs w:val="16"/>
+              </w:rPr>
+              <w:t>22</w:t>
+            </w:r>
+          </w:p>
+        </w:tc>
+        <w:tc>
+          <w:tcPr>
+            <w:tcW w:w="709" w:type="dxa"/>
+          </w:tcPr>
+          <w:p>
+            <w:pPr>
+              <w:pStyle w:val="NoSpacing"/>
+              <w:keepNext/>
+              <w:cnfStyle w:val="000000010000" w:firstRow="0" w:lastRow="0" w:firstColumn="0" w:lastColumn="0" w:oddVBand="0" w:evenVBand="0" w:oddHBand="0" w:evenHBand="1" w:firstRowFirstColumn="0" w:firstRowLastColumn="0" w:lastRowFirstColumn="0" w:lastRowLastColumn="0"/>
+              <w:rPr>
+                <w:i/>
+                <w:iCs/>
+                <w:sz w:val="14"/>
+                <w:szCs w:val="16"/>
+              </w:rPr>
+            </w:pPr>
+            <w:r>
+              <w:rPr>
+                <w:i/>
+                <w:iCs/>
+                <w:sz w:val="14"/>
+                <w:szCs w:val="16"/>
+              </w:rPr>
+              <w:t>6-8</w:t>
+            </w:r>
+          </w:p>
+        </w:tc>
+        <w:tc>
+          <w:tcPr>
+            <w:tcW w:w="567" w:type="dxa"/>
+          </w:tcPr>
+          <w:p>
+            <w:pPr>
+              <w:pStyle w:val="NoSpacing"/>
+              <w:keepNext/>
+              <w:cnfStyle w:val="000000010000" w:firstRow="0" w:lastRow="0" w:firstColumn="0" w:lastColumn="0" w:oddVBand="0" w:evenVBand="0" w:oddHBand="0" w:evenHBand="1" w:firstRowFirstColumn="0" w:firstRowLastColumn="0" w:lastRowFirstColumn="0" w:lastRowLastColumn="0"/>
+              <w:rPr>
+                <w:i/>
+                <w:iCs/>
+                <w:sz w:val="14"/>
+                <w:szCs w:val="16"/>
+              </w:rPr>
+            </w:pPr>
+            <w:r>
+              <w:rPr>
+                <w:i/>
+                <w:iCs/>
+                <w:sz w:val="14"/>
+                <w:szCs w:val="16"/>
+              </w:rPr>
+              <w:t>17</w:t>
+            </w:r>
+          </w:p>
+        </w:tc>
+        <w:tc>
+          <w:tcPr>
+            <w:tcW w:w="567" w:type="dxa"/>
+          </w:tcPr>
+          <w:p>
+            <w:pPr>
+              <w:pStyle w:val="NoSpacing"/>
+              <w:keepNext/>
+              <w:cnfStyle w:val="000000010000" w:firstRow="0" w:lastRow="0" w:firstColumn="0" w:lastColumn="0" w:oddVBand="0" w:evenVBand="0" w:oddHBand="0" w:evenHBand="1" w:firstRowFirstColumn="0" w:firstRowLastColumn="0" w:lastRowFirstColumn="0" w:lastRowLastColumn="0"/>
+              <w:rPr>
+                <w:i/>
+                <w:iCs/>
+                <w:sz w:val="14"/>
+                <w:szCs w:val="16"/>
+              </w:rPr>
+            </w:pPr>
+          </w:p>
+        </w:tc>
+        <w:tc>
+          <w:tcPr>
+            <w:tcW w:w="709" w:type="dxa"/>
+          </w:tcPr>
+          <w:p>
+            <w:pPr>
+              <w:pStyle w:val="NoSpacing"/>
+              <w:keepNext/>
+              <w:cnfStyle w:val="000000010000" w:firstRow="0" w:lastRow="0" w:firstColumn="0" w:lastColumn="0" w:oddVBand="0" w:evenVBand="0" w:oddHBand="0" w:evenHBand="1" w:firstRowFirstColumn="0" w:firstRowLastColumn="0" w:lastRowFirstColumn="0" w:lastRowLastColumn="0"/>
+              <w:rPr>
+                <w:i/>
+                <w:iCs/>
+                <w:sz w:val="14"/>
+                <w:szCs w:val="16"/>
+              </w:rPr>
+            </w:pPr>
+          </w:p>
+        </w:tc>
+        <w:tc>
+          <w:tcPr>
+            <w:tcW w:w="567" w:type="dxa"/>
+          </w:tcPr>
+          <w:p>
+            <w:pPr>
+              <w:pStyle w:val="NoSpacing"/>
+              <w:keepNext/>
+              <w:cnfStyle w:val="000000010000" w:firstRow="0" w:lastRow="0" w:firstColumn="0" w:lastColumn="0" w:oddVBand="0" w:evenVBand="0" w:oddHBand="0" w:evenHBand="1" w:firstRowFirstColumn="0" w:firstRowLastColumn="0" w:lastRowFirstColumn="0" w:lastRowLastColumn="0"/>
+              <w:rPr>
+                <w:i/>
+                <w:iCs/>
+                <w:sz w:val="14"/>
+                <w:szCs w:val="16"/>
+              </w:rPr>
+            </w:pPr>
+          </w:p>
+        </w:tc>
+        <w:tc>
+          <w:tcPr>
+            <w:tcW w:w="567" w:type="dxa"/>
+          </w:tcPr>
+          <w:p>
+            <w:pPr>
+              <w:pStyle w:val="NoSpacing"/>
+              <w:keepNext/>
+              <w:cnfStyle w:val="000000010000" w:firstRow="0" w:lastRow="0" w:firstColumn="0" w:lastColumn="0" w:oddVBand="0" w:evenVBand="0" w:oddHBand="0" w:evenHBand="1" w:firstRowFirstColumn="0" w:firstRowLastColumn="0" w:lastRowFirstColumn="0" w:lastRowLastColumn="0"/>
+              <w:rPr>
+                <w:i/>
+                <w:iCs/>
+                <w:sz w:val="14"/>
+                <w:szCs w:val="16"/>
+              </w:rPr>
+            </w:pPr>
+          </w:p>
+        </w:tc>
+        <w:tc>
+          <w:tcPr>
+            <w:tcW w:w="567" w:type="dxa"/>
+          </w:tcPr>
+          <w:p>
+            <w:pPr>
+              <w:pStyle w:val="NoSpacing"/>
+              <w:keepNext/>
+              <w:cnfStyle w:val="000000010000" w:firstRow="0" w:lastRow="0" w:firstColumn="0" w:lastColumn="0" w:oddVBand="0" w:evenVBand="0" w:oddHBand="0" w:evenHBand="1" w:firstRowFirstColumn="0" w:firstRowLastColumn="0" w:lastRowFirstColumn="0" w:lastRowLastColumn="0"/>
+              <w:rPr>
+                <w:i/>
+                <w:iCs/>
+                <w:sz w:val="14"/>
+                <w:szCs w:val="16"/>
+              </w:rPr>
+            </w:pPr>
+          </w:p>
+        </w:tc>
+        <w:tc>
+          <w:tcPr>
+            <w:tcW w:w="567" w:type="dxa"/>
+          </w:tcPr>
+          <w:p>
+            <w:pPr>
+              <w:pStyle w:val="NoSpacing"/>
+              <w:keepNext/>
+              <w:cnfStyle w:val="000000010000" w:firstRow="0" w:lastRow="0" w:firstColumn="0" w:lastColumn="0" w:oddVBand="0" w:evenVBand="0" w:oddHBand="0" w:evenHBand="1" w:firstRowFirstColumn="0" w:firstRowLastColumn="0" w:lastRowFirstColumn="0" w:lastRowLastColumn="0"/>
+              <w:rPr>
+                <w:i/>
+                <w:iCs/>
+                <w:sz w:val="14"/>
+                <w:szCs w:val="16"/>
+              </w:rPr>
+            </w:pPr>
+          </w:p>
+        </w:tc>
+        <w:tc>
+          <w:tcPr>
+            <w:tcW w:w="850" w:type="dxa"/>
+          </w:tcPr>
+          <w:p>
+            <w:pPr>
+              <w:pStyle w:val="NoSpacing"/>
+              <w:keepNext/>
+              <w:cnfStyle w:val="000000010000" w:firstRow="0" w:lastRow="0" w:firstColumn="0" w:lastColumn="0" w:oddVBand="0" w:evenVBand="0" w:oddHBand="0" w:evenHBand="1" w:firstRowFirstColumn="0" w:firstRowLastColumn="0" w:lastRowFirstColumn="0" w:lastRowLastColumn="0"/>
+              <w:rPr>
+                <w:i/>
+                <w:iCs/>
+                <w:sz w:val="14"/>
+                <w:szCs w:val="16"/>
+              </w:rPr>
+            </w:pPr>
+            <w:r>
+              <w:rPr>
+                <w:i/>
+                <w:iCs/>
+                <w:sz w:val="14"/>
+                <w:szCs w:val="16"/>
+              </w:rPr>
+              <w:t>NA’s</w:t>
+            </w:r>
+          </w:p>
+        </w:tc>
+        <w:tc>
+          <w:tcPr>
+            <w:tcW w:w="709" w:type="dxa"/>
+          </w:tcPr>
+          <w:p>
+            <w:pPr>
+              <w:pStyle w:val="NoSpacing"/>
+              <w:keepNext/>
+              <w:cnfStyle w:val="000000010000" w:firstRow="0" w:lastRow="0" w:firstColumn="0" w:lastColumn="0" w:oddVBand="0" w:evenVBand="0" w:oddHBand="0" w:evenHBand="1" w:firstRowFirstColumn="0" w:firstRowLastColumn="0" w:lastRowFirstColumn="0" w:lastRowLastColumn="0"/>
+              <w:rPr>
+                <w:i/>
+                <w:iCs/>
+                <w:sz w:val="14"/>
+                <w:szCs w:val="16"/>
+              </w:rPr>
+            </w:pPr>
+            <w:r>
+              <w:rPr>
+                <w:i/>
+                <w:iCs/>
+                <w:sz w:val="14"/>
+                <w:szCs w:val="16"/>
+              </w:rPr>
+              <w:t>1</w:t>
+            </w:r>
+          </w:p>
+        </w:tc>
+        <w:tc>
+          <w:tcPr>
+            <w:tcW w:w="709" w:type="dxa"/>
+          </w:tcPr>
+          <w:p>
+            <w:pPr>
+              <w:pStyle w:val="NoSpacing"/>
+              <w:keepNext/>
+              <w:cnfStyle w:val="000000010000" w:firstRow="0" w:lastRow="0" w:firstColumn="0" w:lastColumn="0" w:oddVBand="0" w:evenVBand="0" w:oddHBand="0" w:evenHBand="1" w:firstRowFirstColumn="0" w:firstRowLastColumn="0" w:lastRowFirstColumn="0" w:lastRowLastColumn="0"/>
+              <w:rPr>
+                <w:i/>
+                <w:iCs/>
+                <w:sz w:val="14"/>
+                <w:szCs w:val="16"/>
+              </w:rPr>
+            </w:pPr>
+          </w:p>
+        </w:tc>
+        <w:tc>
+          <w:tcPr>
+            <w:tcW w:w="567" w:type="dxa"/>
+          </w:tcPr>
+          <w:p>
+            <w:pPr>
+              <w:pStyle w:val="NoSpacing"/>
+              <w:keepNext/>
+              <w:cnfStyle w:val="000000010000" w:firstRow="0" w:lastRow="0" w:firstColumn="0" w:lastColumn="0" w:oddVBand="0" w:evenVBand="0" w:oddHBand="0" w:evenHBand="1" w:firstRowFirstColumn="0" w:firstRowLastColumn="0" w:lastRowFirstColumn="0" w:lastRowLastColumn="0"/>
+              <w:rPr>
+                <w:i/>
+                <w:iCs/>
+                <w:sz w:val="14"/>
+                <w:szCs w:val="16"/>
+              </w:rPr>
+            </w:pPr>
+          </w:p>
+        </w:tc>
+      </w:tr>
+      <w:tr>
+        <w:trPr>
+          <w:cnfStyle w:val="000000100000" w:firstRow="0" w:lastRow="0" w:firstColumn="0" w:lastColumn="0" w:oddVBand="0" w:evenVBand="0" w:oddHBand="1" w:evenHBand="0" w:firstRowFirstColumn="0" w:firstRowLastColumn="0" w:lastRowFirstColumn="0" w:lastRowLastColumn="0"/>
+          <w:trHeight w:val="142"/>
+        </w:trPr>
+        <w:tc>
+          <w:tcPr>
+            <w:cnfStyle w:val="001000000000" w:firstRow="0" w:lastRow="0" w:firstColumn="1" w:lastColumn="0" w:oddVBand="0" w:evenVBand="0" w:oddHBand="0" w:evenHBand="0" w:firstRowFirstColumn="0" w:firstRowLastColumn="0" w:lastRowFirstColumn="0" w:lastRowLastColumn="0"/>
+            <w:tcW w:w="988" w:type="dxa"/>
+          </w:tcPr>
+          <w:p>
+            <w:pPr>
+              <w:pStyle w:val="NoSpacing"/>
+              <w:rPr>
+                <w:sz w:val="14"/>
+                <w:szCs w:val="16"/>
+              </w:rPr>
+            </w:pPr>
+          </w:p>
+        </w:tc>
+        <w:tc>
+          <w:tcPr>
+            <w:tcW w:w="567" w:type="dxa"/>
+          </w:tcPr>
+          <w:p>
+            <w:pPr>
+              <w:pStyle w:val="NoSpacing"/>
+              <w:keepNext/>
+              <w:cnfStyle w:val="000000100000" w:firstRow="0" w:lastRow="0" w:firstColumn="0" w:lastColumn="0" w:oddVBand="0" w:evenVBand="0" w:oddHBand="1" w:evenHBand="0" w:firstRowFirstColumn="0" w:firstRowLastColumn="0" w:lastRowFirstColumn="0" w:lastRowLastColumn="0"/>
+              <w:rPr>
+                <w:sz w:val="14"/>
+                <w:szCs w:val="16"/>
+              </w:rPr>
+            </w:pPr>
+          </w:p>
+        </w:tc>
+        <w:tc>
+          <w:tcPr>
+            <w:tcW w:w="708" w:type="dxa"/>
+          </w:tcPr>
+          <w:p>
+            <w:pPr>
+              <w:pStyle w:val="NoSpacing"/>
+              <w:keepNext/>
+              <w:cnfStyle w:val="000000100000" w:firstRow="0" w:lastRow="0" w:firstColumn="0" w:lastColumn="0" w:oddVBand="0" w:evenVBand="0" w:oddHBand="1" w:evenHBand="0" w:firstRowFirstColumn="0" w:firstRowLastColumn="0" w:lastRowFirstColumn="0" w:lastRowLastColumn="0"/>
+              <w:rPr>
+                <w:i/>
+                <w:iCs/>
+                <w:sz w:val="14"/>
+                <w:szCs w:val="16"/>
+              </w:rPr>
+            </w:pPr>
+          </w:p>
+        </w:tc>
+        <w:tc>
+          <w:tcPr>
+            <w:tcW w:w="426" w:type="dxa"/>
+          </w:tcPr>
+          <w:p>
+            <w:pPr>
+              <w:pStyle w:val="NoSpacing"/>
+              <w:keepNext/>
+              <w:cnfStyle w:val="000000100000" w:firstRow="0" w:lastRow="0" w:firstColumn="0" w:lastColumn="0" w:oddVBand="0" w:evenVBand="0" w:oddHBand="1" w:evenHBand="0" w:firstRowFirstColumn="0" w:firstRowLastColumn="0" w:lastRowFirstColumn="0" w:lastRowLastColumn="0"/>
+              <w:rPr>
+                <w:i/>
+                <w:iCs/>
+                <w:sz w:val="14"/>
+                <w:szCs w:val="16"/>
+              </w:rPr>
+            </w:pPr>
+          </w:p>
+        </w:tc>
+        <w:tc>
+          <w:tcPr>
+            <w:tcW w:w="1134" w:type="dxa"/>
+          </w:tcPr>
+          <w:p>
+            <w:pPr>
+              <w:pStyle w:val="NoSpacing"/>
+              <w:keepNext/>
+              <w:cnfStyle w:val="000000100000" w:firstRow="0" w:lastRow="0" w:firstColumn="0" w:lastColumn="0" w:oddVBand="0" w:evenVBand="0" w:oddHBand="1" w:evenHBand="0" w:firstRowFirstColumn="0" w:firstRowLastColumn="0" w:lastRowFirstColumn="0" w:lastRowLastColumn="0"/>
+              <w:rPr>
+                <w:i/>
+                <w:iCs/>
+                <w:sz w:val="14"/>
+                <w:szCs w:val="16"/>
+              </w:rPr>
+            </w:pPr>
+          </w:p>
+        </w:tc>
+        <w:tc>
+          <w:tcPr>
+            <w:tcW w:w="567" w:type="dxa"/>
+          </w:tcPr>
+          <w:p>
+            <w:pPr>
+              <w:pStyle w:val="NoSpacing"/>
+              <w:keepNext/>
+              <w:cnfStyle w:val="000000100000" w:firstRow="0" w:lastRow="0" w:firstColumn="0" w:lastColumn="0" w:oddVBand="0" w:evenVBand="0" w:oddHBand="1" w:evenHBand="0" w:firstRowFirstColumn="0" w:firstRowLastColumn="0" w:lastRowFirstColumn="0" w:lastRowLastColumn="0"/>
+              <w:rPr>
+                <w:i/>
+                <w:iCs/>
+                <w:sz w:val="14"/>
+                <w:szCs w:val="16"/>
+              </w:rPr>
+            </w:pPr>
+          </w:p>
+        </w:tc>
+        <w:tc>
+          <w:tcPr>
+            <w:tcW w:w="708" w:type="dxa"/>
+          </w:tcPr>
+          <w:p>
+            <w:pPr>
+              <w:pStyle w:val="NoSpacing"/>
+              <w:keepNext/>
+              <w:cnfStyle w:val="000000100000" w:firstRow="0" w:lastRow="0" w:firstColumn="0" w:lastColumn="0" w:oddVBand="0" w:evenVBand="0" w:oddHBand="1" w:evenHBand="0" w:firstRowFirstColumn="0" w:firstRowLastColumn="0" w:lastRowFirstColumn="0" w:lastRowLastColumn="0"/>
+              <w:rPr>
+                <w:i/>
+                <w:iCs/>
+                <w:sz w:val="14"/>
+                <w:szCs w:val="16"/>
+              </w:rPr>
+            </w:pPr>
+            <w:r>
+              <w:rPr>
+                <w:i/>
+                <w:iCs/>
+                <w:sz w:val="14"/>
+                <w:szCs w:val="16"/>
+              </w:rPr>
+              <w:t>(Other)</w:t>
+            </w:r>
+          </w:p>
+        </w:tc>
+        <w:tc>
+          <w:tcPr>
+            <w:tcW w:w="567" w:type="dxa"/>
+          </w:tcPr>
+          <w:p>
+            <w:pPr>
+              <w:pStyle w:val="NoSpacing"/>
+              <w:keepNext/>
+              <w:cnfStyle w:val="000000100000" w:firstRow="0" w:lastRow="0" w:firstColumn="0" w:lastColumn="0" w:oddVBand="0" w:evenVBand="0" w:oddHBand="1" w:evenHBand="0" w:firstRowFirstColumn="0" w:firstRowLastColumn="0" w:lastRowFirstColumn="0" w:lastRowLastColumn="0"/>
+              <w:rPr>
+                <w:i/>
+                <w:iCs/>
+                <w:sz w:val="14"/>
+                <w:szCs w:val="16"/>
+              </w:rPr>
+            </w:pPr>
+            <w:r>
+              <w:rPr>
+                <w:i/>
+                <w:iCs/>
+                <w:sz w:val="14"/>
+                <w:szCs w:val="16"/>
+              </w:rPr>
+              <w:t>42</w:t>
+            </w:r>
+          </w:p>
+        </w:tc>
+        <w:tc>
+          <w:tcPr>
+            <w:tcW w:w="709" w:type="dxa"/>
+          </w:tcPr>
+          <w:p>
+            <w:pPr>
+              <w:pStyle w:val="NoSpacing"/>
+              <w:keepNext/>
+              <w:cnfStyle w:val="000000100000" w:firstRow="0" w:lastRow="0" w:firstColumn="0" w:lastColumn="0" w:oddVBand="0" w:evenVBand="0" w:oddHBand="1" w:evenHBand="0" w:firstRowFirstColumn="0" w:firstRowLastColumn="0" w:lastRowFirstColumn="0" w:lastRowLastColumn="0"/>
+              <w:rPr>
+                <w:i/>
+                <w:iCs/>
+                <w:sz w:val="14"/>
+                <w:szCs w:val="16"/>
+              </w:rPr>
+            </w:pPr>
+            <w:r>
+              <w:rPr>
+                <w:i/>
+                <w:iCs/>
+                <w:sz w:val="14"/>
+                <w:szCs w:val="16"/>
+              </w:rPr>
+              <w:t>9-11</w:t>
+            </w:r>
+          </w:p>
+        </w:tc>
+        <w:tc>
+          <w:tcPr>
+            <w:tcW w:w="567" w:type="dxa"/>
+          </w:tcPr>
+          <w:p>
+            <w:pPr>
+              <w:pStyle w:val="NoSpacing"/>
+              <w:keepNext/>
+              <w:cnfStyle w:val="000000100000" w:firstRow="0" w:lastRow="0" w:firstColumn="0" w:lastColumn="0" w:oddVBand="0" w:evenVBand="0" w:oddHBand="1" w:evenHBand="0" w:firstRowFirstColumn="0" w:firstRowLastColumn="0" w:lastRowFirstColumn="0" w:lastRowLastColumn="0"/>
+              <w:rPr>
+                <w:i/>
+                <w:iCs/>
+                <w:sz w:val="14"/>
+                <w:szCs w:val="16"/>
+              </w:rPr>
+            </w:pPr>
+            <w:r>
+              <w:rPr>
+                <w:i/>
+                <w:iCs/>
+                <w:sz w:val="14"/>
+                <w:szCs w:val="16"/>
+              </w:rPr>
+              <w:t>10</w:t>
+            </w:r>
+          </w:p>
+        </w:tc>
+        <w:tc>
+          <w:tcPr>
+            <w:tcW w:w="567" w:type="dxa"/>
+          </w:tcPr>
+          <w:p>
+            <w:pPr>
+              <w:pStyle w:val="NoSpacing"/>
+              <w:keepNext/>
+              <w:cnfStyle w:val="000000100000" w:firstRow="0" w:lastRow="0" w:firstColumn="0" w:lastColumn="0" w:oddVBand="0" w:evenVBand="0" w:oddHBand="1" w:evenHBand="0" w:firstRowFirstColumn="0" w:firstRowLastColumn="0" w:lastRowFirstColumn="0" w:lastRowLastColumn="0"/>
+              <w:rPr>
+                <w:i/>
+                <w:iCs/>
+                <w:sz w:val="14"/>
+                <w:szCs w:val="16"/>
+              </w:rPr>
+            </w:pPr>
+          </w:p>
+        </w:tc>
+        <w:tc>
+          <w:tcPr>
+            <w:tcW w:w="709" w:type="dxa"/>
+          </w:tcPr>
+          <w:p>
+            <w:pPr>
+              <w:pStyle w:val="NoSpacing"/>
+              <w:keepNext/>
+              <w:cnfStyle w:val="000000100000" w:firstRow="0" w:lastRow="0" w:firstColumn="0" w:lastColumn="0" w:oddVBand="0" w:evenVBand="0" w:oddHBand="1" w:evenHBand="0" w:firstRowFirstColumn="0" w:firstRowLastColumn="0" w:lastRowFirstColumn="0" w:lastRowLastColumn="0"/>
+              <w:rPr>
+                <w:i/>
+                <w:iCs/>
+                <w:sz w:val="14"/>
+                <w:szCs w:val="16"/>
+              </w:rPr>
+            </w:pPr>
+          </w:p>
+        </w:tc>
+        <w:tc>
+          <w:tcPr>
+            <w:tcW w:w="567" w:type="dxa"/>
+          </w:tcPr>
+          <w:p>
+            <w:pPr>
+              <w:pStyle w:val="NoSpacing"/>
+              <w:keepNext/>
+              <w:cnfStyle w:val="000000100000" w:firstRow="0" w:lastRow="0" w:firstColumn="0" w:lastColumn="0" w:oddVBand="0" w:evenVBand="0" w:oddHBand="1" w:evenHBand="0" w:firstRowFirstColumn="0" w:firstRowLastColumn="0" w:lastRowFirstColumn="0" w:lastRowLastColumn="0"/>
+              <w:rPr>
+                <w:i/>
+                <w:iCs/>
+                <w:sz w:val="14"/>
+                <w:szCs w:val="16"/>
+              </w:rPr>
+            </w:pPr>
+          </w:p>
+        </w:tc>
+        <w:tc>
+          <w:tcPr>
+            <w:tcW w:w="567" w:type="dxa"/>
+          </w:tcPr>
+          <w:p>
+            <w:pPr>
+              <w:pStyle w:val="NoSpacing"/>
+              <w:keepNext/>
+              <w:cnfStyle w:val="000000100000" w:firstRow="0" w:lastRow="0" w:firstColumn="0" w:lastColumn="0" w:oddVBand="0" w:evenVBand="0" w:oddHBand="1" w:evenHBand="0" w:firstRowFirstColumn="0" w:firstRowLastColumn="0" w:lastRowFirstColumn="0" w:lastRowLastColumn="0"/>
+              <w:rPr>
+                <w:i/>
+                <w:iCs/>
+                <w:sz w:val="14"/>
+                <w:szCs w:val="16"/>
+              </w:rPr>
+            </w:pPr>
+          </w:p>
+        </w:tc>
+        <w:tc>
+          <w:tcPr>
+            <w:tcW w:w="567" w:type="dxa"/>
+          </w:tcPr>
+          <w:p>
+            <w:pPr>
+              <w:pStyle w:val="NoSpacing"/>
+              <w:keepNext/>
+              <w:cnfStyle w:val="000000100000" w:firstRow="0" w:lastRow="0" w:firstColumn="0" w:lastColumn="0" w:oddVBand="0" w:evenVBand="0" w:oddHBand="1" w:evenHBand="0" w:firstRowFirstColumn="0" w:firstRowLastColumn="0" w:lastRowFirstColumn="0" w:lastRowLastColumn="0"/>
+              <w:rPr>
+                <w:i/>
+                <w:iCs/>
+                <w:sz w:val="14"/>
+                <w:szCs w:val="16"/>
+              </w:rPr>
+            </w:pPr>
+          </w:p>
+        </w:tc>
+        <w:tc>
+          <w:tcPr>
+            <w:tcW w:w="567" w:type="dxa"/>
+          </w:tcPr>
+          <w:p>
+            <w:pPr>
+              <w:pStyle w:val="NoSpacing"/>
+              <w:keepNext/>
+              <w:cnfStyle w:val="000000100000" w:firstRow="0" w:lastRow="0" w:firstColumn="0" w:lastColumn="0" w:oddVBand="0" w:evenVBand="0" w:oddHBand="1" w:evenHBand="0" w:firstRowFirstColumn="0" w:firstRowLastColumn="0" w:lastRowFirstColumn="0" w:lastRowLastColumn="0"/>
+              <w:rPr>
+                <w:i/>
+                <w:iCs/>
+                <w:sz w:val="14"/>
+                <w:szCs w:val="16"/>
+              </w:rPr>
+            </w:pPr>
+          </w:p>
+        </w:tc>
+        <w:tc>
+          <w:tcPr>
+            <w:tcW w:w="850" w:type="dxa"/>
+          </w:tcPr>
+          <w:p>
+            <w:pPr>
+              <w:pStyle w:val="NoSpacing"/>
+              <w:keepNext/>
+              <w:cnfStyle w:val="000000100000" w:firstRow="0" w:lastRow="0" w:firstColumn="0" w:lastColumn="0" w:oddVBand="0" w:evenVBand="0" w:oddHBand="1" w:evenHBand="0" w:firstRowFirstColumn="0" w:firstRowLastColumn="0" w:lastRowFirstColumn="0" w:lastRowLastColumn="0"/>
+              <w:rPr>
+                <w:i/>
+                <w:iCs/>
+                <w:sz w:val="14"/>
+                <w:szCs w:val="16"/>
+              </w:rPr>
+            </w:pPr>
+          </w:p>
+        </w:tc>
+        <w:tc>
+          <w:tcPr>
+            <w:tcW w:w="709" w:type="dxa"/>
+          </w:tcPr>
+          <w:p>
+            <w:pPr>
+              <w:pStyle w:val="NoSpacing"/>
+              <w:keepNext/>
+              <w:cnfStyle w:val="000000100000" w:firstRow="0" w:lastRow="0" w:firstColumn="0" w:lastColumn="0" w:oddVBand="0" w:evenVBand="0" w:oddHBand="1" w:evenHBand="0" w:firstRowFirstColumn="0" w:firstRowLastColumn="0" w:lastRowFirstColumn="0" w:lastRowLastColumn="0"/>
+              <w:rPr>
+                <w:i/>
+                <w:iCs/>
+                <w:sz w:val="14"/>
+                <w:szCs w:val="16"/>
+              </w:rPr>
+            </w:pPr>
+          </w:p>
+        </w:tc>
+        <w:tc>
+          <w:tcPr>
+            <w:tcW w:w="709" w:type="dxa"/>
+          </w:tcPr>
+          <w:p>
+            <w:pPr>
+              <w:pStyle w:val="NoSpacing"/>
+              <w:keepNext/>
+              <w:cnfStyle w:val="000000100000" w:firstRow="0" w:lastRow="0" w:firstColumn="0" w:lastColumn="0" w:oddVBand="0" w:evenVBand="0" w:oddHBand="1" w:evenHBand="0" w:firstRowFirstColumn="0" w:firstRowLastColumn="0" w:lastRowFirstColumn="0" w:lastRowLastColumn="0"/>
+              <w:rPr>
+                <w:i/>
+                <w:iCs/>
+                <w:sz w:val="14"/>
+                <w:szCs w:val="16"/>
+              </w:rPr>
+            </w:pPr>
+          </w:p>
+        </w:tc>
+        <w:tc>
+          <w:tcPr>
+            <w:tcW w:w="567" w:type="dxa"/>
+          </w:tcPr>
+          <w:p>
+            <w:pPr>
+              <w:pStyle w:val="NoSpacing"/>
+              <w:keepNext/>
+              <w:cnfStyle w:val="000000100000" w:firstRow="0" w:lastRow="0" w:firstColumn="0" w:lastColumn="0" w:oddVBand="0" w:evenVBand="0" w:oddHBand="1" w:evenHBand="0" w:firstRowFirstColumn="0" w:firstRowLastColumn="0" w:lastRowFirstColumn="0" w:lastRowLastColumn="0"/>
+              <w:rPr>
+                <w:i/>
+                <w:iCs/>
+                <w:sz w:val="14"/>
+                <w:szCs w:val="16"/>
+              </w:rPr>
+            </w:pPr>
+          </w:p>
+        </w:tc>
+      </w:tr>
+    </w:tbl>
+    <w:p>
+      <w:pPr>
+        <w:spacing w:line="360" w:lineRule="auto"/>
+        <w:rPr>
+          <w:sz w:val="2"/>
+          <w:szCs w:val="2"/>
+        </w:rPr>
+      </w:pPr>
+    </w:p>
+    <w:p>
+      <w:pPr>
+        <w:pStyle w:val="Caption"/>
+        <w:jc w:val="center"/>
+      </w:pPr>
+      <w:r>
+        <w:t xml:space="preserve">Table </w:t>
+      </w:r>
+      <w:r>
+        <w:fldChar w:fldCharType="begin"/>
+      </w:r>
+      <w:r>
+        <w:instrText xml:space="preserve"> SEQ Table \* ARABIC </w:instrText>
+      </w:r>
+      <w:r>
+        <w:fldChar w:fldCharType="separate"/>
+      </w:r>
+      <w:r>
+        <w:rPr>
+          <w:noProof/>
+        </w:rPr>
+        <w:t>4</w:t>
+      </w:r>
+      <w:r>
+        <w:rPr>
+          <w:noProof/>
+        </w:rPr>
+        <w:fldChar w:fldCharType="end"/>
+      </w:r>
+      <w:r>
+        <w:t>: Summary statistics of attributes</w:t>
+      </w:r>
+    </w:p>
+    <w:p>
+      <w:pPr>
+        <w:spacing w:line="360" w:lineRule="auto"/>
+        <w:sectPr>
+          <w:pgSz w:w="15842" w:h="6294" w:orient="landscape" w:code="1"/>
+          <w:pgMar w:top="1440" w:right="1418" w:bottom="1440" w:left="1559" w:header="709" w:footer="839" w:gutter="0"/>
+          <w:pgNumType w:start="3" w:chapStyle="1"/>
+          <w:cols w:space="708"/>
+          <w:docGrid w:linePitch="360"/>
+        </w:sectPr>
+      </w:pPr>
+    </w:p>
+    <w:p>
+      <w:pPr>
+        <w:spacing w:line="360" w:lineRule="auto"/>
+      </w:pPr>
+      <w:r>
+        <w:lastRenderedPageBreak/>
         <w:t xml:space="preserve">The frequency table for each attribute split along the </w:t>
       </w:r>
       <w:r>
@@ -6953,11 +10468,7 @@
         <w:t xml:space="preserve">. </w:t>
       </w:r>
       <w:r>
-        <w:t xml:space="preserve">Besides showing the count of each </w:t>
-      </w:r>
-      <w:r>
-        <w:lastRenderedPageBreak/>
-        <w:t xml:space="preserve">variable in the data set, these tables also show the distribution of each variable relative to the </w:t>
+        <w:t xml:space="preserve">Besides showing the count of each variable in the data set, these tables also show the distribution of each variable relative to the </w:t>
       </w:r>
       <w:r>
         <w:rPr>
@@ -7018,13 +10529,7 @@
         <w:t xml:space="preserve">table </w:t>
       </w:r>
       <w:r>
-        <w:t xml:space="preserve">function in R, we </w:t>
-      </w:r>
-      <w:r>
-        <w:t xml:space="preserve">further </w:t>
-      </w:r>
-      <w:r>
-        <w:t xml:space="preserve">examine the different distributions of each attribute against the </w:t>
+        <w:t xml:space="preserve">function in R, we further examine the different distributions of each attribute against the </w:t>
       </w:r>
       <w:r>
         <w:rPr>
@@ -11066,12 +14571,21 @@
       <w:r>
         <w:t xml:space="preserve">the </w:t>
       </w:r>
+      <w:proofErr w:type="spellStart"/>
       <w:r>
         <w:rPr>
           <w:i/>
           <w:iCs/>
         </w:rPr>
-        <w:t xml:space="preserve">nodeCaps </w:t>
+        <w:t>nodeCaps</w:t>
+      </w:r>
+      <w:proofErr w:type="spellEnd"/>
+      <w:r>
+        <w:rPr>
+          <w:i/>
+          <w:iCs/>
+        </w:rPr>
+        <w:t xml:space="preserve"> </w:t>
       </w:r>
       <w:r>
         <w:t>and</w:t>
@@ -11213,10 +14727,10 @@
             <v:path o:extrusionok="f" gradientshapeok="t" o:connecttype="rect"/>
             <o:lock v:ext="edit" aspectratio="t"/>
           </v:shapetype>
-          <v:shape id="_x0000_i1025" type="#_x0000_t75" style="width:57pt;height:28.3pt" o:ole="">
+          <v:shape id="_x0000_i1043" type="#_x0000_t75" style="width:56.95pt;height:28.45pt" o:ole="">
             <v:imagedata r:id="rId16" o:title=""/>
           </v:shape>
-          <o:OLEObject Type="Embed" ProgID="soffice.StarMathDocument.6" ShapeID="_x0000_i1025" DrawAspect="Content" ObjectID="_1655641128" r:id="rId17"/>
+          <o:OLEObject Type="Embed" ProgID="soffice.StarMathDocument.6" ShapeID="_x0000_i1043" DrawAspect="Content" ObjectID="_1657016393" r:id="rId17"/>
         </w:object>
       </w:r>
       <m:oMath>
@@ -12816,7 +16330,13 @@
         <w:spacing w:line="360" w:lineRule="auto"/>
       </w:pPr>
       <w:r>
-        <w:t>The metrics we used to evaluate each model include sensitivity (recall), specificity, precision, the number of false negatives, among others. We explore different designs which produce the best metrics and try to isolate the most useful features where necessary.</w:t>
+        <w:t xml:space="preserve">The metrics we used to evaluate each model include </w:t>
+      </w:r>
+      <w:r>
+        <w:t>recall</w:t>
+      </w:r>
+      <w:r>
+        <w:t>, specificity, precision, the number of false negatives, among others. We explore different designs which produce the best metrics and try to isolate the most useful features where necessary.</w:t>
       </w:r>
     </w:p>
     <w:p>
@@ -12941,7 +16461,13 @@
         <w:t xml:space="preserve"> using the naïve-Bayes model</w:t>
       </w:r>
       <w:r>
-        <w:t xml:space="preserve">. Though the models produced a high average specificity value of 79%, the sensitivity average was quite low at a value of 50%. This is because the false negatives were quite high compared to the true positives. </w:t>
+        <w:t xml:space="preserve">. Though the models produced a high average specificity value of 79%, the </w:t>
+      </w:r>
+      <w:r>
+        <w:t>recall</w:t>
+      </w:r>
+      <w:r>
+        <w:t xml:space="preserve"> average was quite low at a value of 50%. This is because the false negatives were quite high compared to the true positives. </w:t>
       </w:r>
       <w:r>
         <w:t xml:space="preserve">The naïve-Bayes model attained a precision score of 56%, the highest among the different methods, while the logistic regression model recorded the lowest value at 48%. </w:t>
@@ -12981,7 +16507,13 @@
         <w:t xml:space="preserve"> </w:t>
       </w:r>
       <w:r>
-        <w:t>and sensitivity values, we also</w:t>
+        <w:t xml:space="preserve">and </w:t>
+      </w:r>
+      <w:r>
+        <w:t>recall</w:t>
+      </w:r>
+      <w:r>
+        <w:t xml:space="preserve"> values, we also</w:t>
       </w:r>
       <w:r>
         <w:t xml:space="preserve"> look at the one which minimizes the false negatives. </w:t>
@@ -13048,11 +16580,19 @@
       <w:r>
         <w:t xml:space="preserve">The </w:t>
       </w:r>
+      <w:proofErr w:type="gramStart"/>
       <w:r>
         <w:t>doubly-sampled</w:t>
       </w:r>
-      <w:r>
-        <w:t xml:space="preserve"> data set produced a sensitivity of </w:t>
+      <w:proofErr w:type="gramEnd"/>
+      <w:r>
+        <w:t xml:space="preserve"> data set produced a </w:t>
+      </w:r>
+      <w:r>
+        <w:t>recall</w:t>
+      </w:r>
+      <w:r>
+        <w:t xml:space="preserve"> of </w:t>
       </w:r>
       <w:r>
         <w:t>42</w:t>
@@ -13100,7 +16640,13 @@
         <w:t>7</w:t>
       </w:r>
       <w:r>
-        <w:t xml:space="preserve">2% and a sensitivity of </w:t>
+        <w:t xml:space="preserve">2% and a </w:t>
+      </w:r>
+      <w:r>
+        <w:t>recall</w:t>
+      </w:r>
+      <w:r>
+        <w:t xml:space="preserve"> of </w:t>
       </w:r>
       <w:r>
         <w:t>58</w:t>
@@ -13137,11 +16683,11 @@
         <w:t xml:space="preserve">. </w:t>
       </w:r>
       <w:r>
-        <w:t xml:space="preserve">Our final </w:t>
+        <w:t xml:space="preserve">Our final prediction on the </w:t>
       </w:r>
       <w:r>
         <w:lastRenderedPageBreak/>
-        <w:t xml:space="preserve">prediction on the test data </w:t>
+        <w:t xml:space="preserve">test data </w:t>
       </w:r>
       <w:r>
         <w:t xml:space="preserve">which we achieved by sampling up and </w:t>
@@ -13165,7 +16711,10 @@
         <w:t xml:space="preserve">rather poor of </w:t>
       </w:r>
       <w:r>
-        <w:t xml:space="preserve">sensitivity of </w:t>
+        <w:t>recall</w:t>
+      </w:r>
+      <w:r>
+        <w:t xml:space="preserve"> of </w:t>
       </w:r>
       <w:r>
         <w:t>31</w:t>
@@ -13311,7 +16860,13 @@
         <w:jc w:val="center"/>
       </w:pPr>
       <w:r>
-        <w:t>Figure 7: Metrics showing the accuracy, sensitivity, specificity</w:t>
+        <w:t xml:space="preserve">Figure 7: Metrics showing the accuracy, </w:t>
+      </w:r>
+      <w:r>
+        <w:t>recall</w:t>
+      </w:r>
+      <w:r>
+        <w:t>, specificity</w:t>
       </w:r>
       <w:r>
         <w:t>, and precision</w:t>
@@ -13384,7 +16939,13 @@
         <w:t xml:space="preserve">, precision of 56%, </w:t>
       </w:r>
       <w:r>
-        <w:t xml:space="preserve">and a sensitivity of 54%, while maintaining only 12 false negatives. Its overall accuracy was 74% which is much better than random selection. Again, we sampled up using the functionality provided by the </w:t>
+        <w:t xml:space="preserve">and a </w:t>
+      </w:r>
+      <w:r>
+        <w:t>recall</w:t>
+      </w:r>
+      <w:r>
+        <w:t xml:space="preserve"> of 54%, while maintaining only 12 false negatives. Its overall accuracy was 74% which is much better than random selection. Again, we sampled up using the functionality provided by the </w:t>
       </w:r>
       <w:r>
         <w:rPr>
@@ -13400,7 +16961,13 @@
         <w:t>is</w:t>
       </w:r>
       <w:r>
-        <w:t xml:space="preserve"> only a little better than the previous model. It delivered better specificity and sensitivity, and better overall accuracy even though it has one </w:t>
+        <w:t xml:space="preserve"> only a little better than the previous model. It delivered better specificity and </w:t>
+      </w:r>
+      <w:r>
+        <w:t>recall</w:t>
+      </w:r>
+      <w:r>
+        <w:t xml:space="preserve">, and better overall accuracy even though it has one </w:t>
       </w:r>
       <w:proofErr w:type="gramStart"/>
       <w:r>
@@ -13608,6 +17175,7 @@
       <w:r>
         <w:t xml:space="preserve"> regression to identify which could be the most interesting features for analysis, or the features which should produce the best metric. We identified this as </w:t>
       </w:r>
+      <w:proofErr w:type="spellStart"/>
       <w:r>
         <w:rPr>
           <w:i/>
@@ -13615,9 +17183,11 @@
         </w:rPr>
         <w:t>nodeCaps</w:t>
       </w:r>
+      <w:proofErr w:type="spellEnd"/>
       <w:r>
         <w:t xml:space="preserve">, </w:t>
       </w:r>
+      <w:proofErr w:type="spellStart"/>
       <w:r>
         <w:rPr>
           <w:i/>
@@ -13625,6 +17195,7 @@
         </w:rPr>
         <w:t>degMalig</w:t>
       </w:r>
+      <w:proofErr w:type="spellEnd"/>
       <w:r>
         <w:t xml:space="preserve"> and </w:t>
       </w:r>
@@ -13644,7 +17215,13 @@
         <w:t>available</w:t>
       </w:r>
       <w:r>
-        <w:t xml:space="preserve"> features. The first model produced an accuracy of 69% on the test set, a sensitivity of 50%</w:t>
+        <w:t xml:space="preserve"> features. The first model produced an accuracy of 69% on the test set, a </w:t>
+      </w:r>
+      <w:r>
+        <w:t>recall</w:t>
+      </w:r>
+      <w:r>
+        <w:t xml:space="preserve"> of 50%</w:t>
       </w:r>
       <w:r>
         <w:t>, precision score of 48%,</w:t>
@@ -13662,7 +17239,13 @@
         <w:t>perform</w:t>
       </w:r>
       <w:r>
-        <w:t xml:space="preserve"> better than the model with all the features included. The full model did slightly less than the former model yielding 14 false negatives, a sensitivity of 46%, a specificity of 75% and an overall accuracy of 67% on the test set. Both models, however, did not do as well as the naive-Bayes model, for example. </w:t>
+        <w:t xml:space="preserve"> better than the model with all the features included. The full model did slightly less than the former model yielding 14 false negatives, a </w:t>
+      </w:r>
+      <w:r>
+        <w:t>recall</w:t>
+      </w:r>
+      <w:r>
+        <w:t xml:space="preserve"> of 46%, a specificity of 75% and an overall accuracy of 67% on the test set. Both models, however, did not do as well as the naive-Bayes model, for example. </w:t>
       </w:r>
     </w:p>
     <w:p>
@@ -13712,7 +17295,13 @@
         <w:t xml:space="preserve">a precision score of 52%, </w:t>
       </w:r>
       <w:r>
-        <w:t>a specificity of 80% and a sensitivity of 50%. Prior to passing the features into the neural network, the features were preprocessed into dummy variables through one-hot encoding. The variable importance plot showed some of the dummy features that were important in the training of the model. This feature importance plot suggested additional ideas of feature engineering that may be used to improve any model.</w:t>
+        <w:t xml:space="preserve">a specificity of 80% and a </w:t>
+      </w:r>
+      <w:r>
+        <w:t>recall</w:t>
+      </w:r>
+      <w:r>
+        <w:t xml:space="preserve"> of 50%. Prior to passing the features into the neural network, the features were preprocessed into dummy variables through one-hot encoding. The variable importance plot showed some of the dummy features that were important in the training of the model. This feature importance plot suggested additional ideas of feature engineering that may be used to improve any model.</w:t>
       </w:r>
       <w:r>
         <w:t xml:space="preserve"> For example, </w:t>
@@ -13994,7 +17583,13 @@
         <w:spacing w:line="360" w:lineRule="auto"/>
       </w:pPr>
       <w:r>
-        <w:t>The F1 score combines the precision and recall values. By using a harmonic mean, it reduces focus on higher values of precision or recall, penalizing the score if any of these two is significantly lower. Among our models, the naïve-Bayes approach recorded the highest F1-score of close to 55%, while the decision tree model produced the lowest F1 score despite having the highest sensitivity value.</w:t>
+        <w:t xml:space="preserve">The F1 score combines the precision and recall values. By using a harmonic mean, it reduces focus on higher values of precision or recall, penalizing the score if any of these two is significantly lower. Among our models, the naïve-Bayes approach recorded the highest F1-score of close to 55%, while the decision tree model produced the lowest F1 score despite having the highest </w:t>
+      </w:r>
+      <w:r>
+        <w:t>recall</w:t>
+      </w:r>
+      <w:r>
+        <w:t xml:space="preserve"> value.</w:t>
       </w:r>
     </w:p>
     <w:p>
@@ -14033,19 +17628,7 @@
         <w:jc w:val="center"/>
       </w:pPr>
       <w:r>
-        <w:t>Figure 1</w:t>
-      </w:r>
-      <w:r>
-        <w:t>2</w:t>
-      </w:r>
-      <w:r>
-        <w:t xml:space="preserve">: </w:t>
-      </w:r>
-      <w:r>
-        <w:t>F1 score for the models examined</w:t>
-      </w:r>
-      <w:r>
-        <w:t>.</w:t>
+        <w:t>Figure 12: F1 score for the models examined.</w:t>
       </w:r>
     </w:p>
     <w:p>
@@ -14111,6 +17694,7 @@
       <w:r>
         <w:t xml:space="preserve">, </w:t>
       </w:r>
+      <w:proofErr w:type="spellStart"/>
       <w:r>
         <w:rPr>
           <w:i/>
@@ -14118,9 +17702,11 @@
         </w:rPr>
         <w:t>nodeCaps</w:t>
       </w:r>
+      <w:proofErr w:type="spellEnd"/>
       <w:r>
         <w:t xml:space="preserve">, </w:t>
       </w:r>
+      <w:proofErr w:type="spellStart"/>
       <w:r>
         <w:rPr>
           <w:i/>
@@ -14128,6 +17714,7 @@
         </w:rPr>
         <w:t>degMalig</w:t>
       </w:r>
+      <w:proofErr w:type="spellEnd"/>
       <w:r>
         <w:t xml:space="preserve">, </w:t>
       </w:r>
@@ -14625,7 +18212,7 @@
         <w:t xml:space="preserve"> Board</w:t>
       </w:r>
       <w:r>
-        <w:t xml:space="preserve"> (2020). Google’s AI beats doctors at detecting breast cancer. (Except when it </w:t>
+        <w:t xml:space="preserve"> (2020). Google’s AI beats doctors at detecting breast cancer (Except when it </w:t>
       </w:r>
       <w:proofErr w:type="gramStart"/>
       <w:r>
@@ -14681,7 +18268,13 @@
       </w:r>
       <w:proofErr w:type="spellEnd"/>
       <w:r>
-        <w:t xml:space="preserve"> M. (2010). Clustering-based approach for detecting breast cancer recurrence. In Proceedings of the International Conference on Intelligent Systems Design and Applications (ISDA). 533–538</w:t>
+        <w:t xml:space="preserve"> M. (2010). Clustering-based approach for detecting breast cancer recurrence. In Proceedings of the International Conference on Intelligent Systems Design and Applications (ISDA)</w:t>
+      </w:r>
+      <w:r>
+        <w:t>,</w:t>
+      </w:r>
+      <w:r>
+        <w:t xml:space="preserve"> 533–538</w:t>
       </w:r>
     </w:p>
     <w:p>
@@ -14702,10 +18295,17 @@
       </w:r>
       <w:bookmarkEnd w:id="1"/>
     </w:p>
+    <w:p>
+      <w:pPr>
+        <w:spacing w:line="360" w:lineRule="auto"/>
+      </w:pPr>
+      <w:r>
+        <w:t>[19] Cohen W. W. (1995). Fast effective rule induction. In Proceedings of the International Conference on Machine Learning (1995), 115-123.</w:t>
+      </w:r>
+    </w:p>
     <w:sectPr>
-      <w:footerReference w:type="default" r:id="rId27"/>
       <w:pgSz w:w="12240" w:h="15840"/>
-      <w:pgMar w:top="1418" w:right="1440" w:bottom="1560" w:left="1440" w:header="709" w:footer="841" w:gutter="0"/>
+      <w:pgMar w:top="1418" w:right="1440" w:bottom="1559" w:left="1440" w:header="709" w:footer="839" w:gutter="0"/>
       <w:pgNumType w:start="3" w:chapStyle="1"/>
       <w:cols w:space="708"/>
       <w:docGrid w:linePitch="360"/>
@@ -16785,6 +20385,259 @@
     <w:rPr>
       <w:color w:val="808080"/>
     </w:rPr>
+  </w:style>
+  <w:style w:type="table" w:styleId="GridTable4-Accent1">
+    <w:name w:val="Grid Table 4 Accent 1"/>
+    <w:basedOn w:val="TableNormal"/>
+    <w:uiPriority w:val="49"/>
+    <w:rsid w:val="0053214A"/>
+    <w:tblPr>
+      <w:tblStyleRowBandSize w:val="1"/>
+      <w:tblStyleColBandSize w:val="1"/>
+      <w:tblBorders>
+        <w:top w:val="single" w:sz="4" w:space="0" w:color="2A92FF" w:themeColor="accent1" w:themeTint="99"/>
+        <w:left w:val="single" w:sz="4" w:space="0" w:color="2A92FF" w:themeColor="accent1" w:themeTint="99"/>
+        <w:bottom w:val="single" w:sz="4" w:space="0" w:color="2A92FF" w:themeColor="accent1" w:themeTint="99"/>
+        <w:right w:val="single" w:sz="4" w:space="0" w:color="2A92FF" w:themeColor="accent1" w:themeTint="99"/>
+        <w:insideH w:val="single" w:sz="4" w:space="0" w:color="2A92FF" w:themeColor="accent1" w:themeTint="99"/>
+        <w:insideV w:val="single" w:sz="4" w:space="0" w:color="2A92FF" w:themeColor="accent1" w:themeTint="99"/>
+      </w:tblBorders>
+    </w:tblPr>
+    <w:tblStylePr w:type="firstRow">
+      <w:rPr>
+        <w:b/>
+        <w:bCs/>
+        <w:color w:val="FFFFFF" w:themeColor="background1"/>
+      </w:rPr>
+      <w:tblPr/>
+      <w:tcPr>
+        <w:tcBorders>
+          <w:top w:val="single" w:sz="4" w:space="0" w:color="004C9B" w:themeColor="accent1"/>
+          <w:left w:val="single" w:sz="4" w:space="0" w:color="004C9B" w:themeColor="accent1"/>
+          <w:bottom w:val="single" w:sz="4" w:space="0" w:color="004C9B" w:themeColor="accent1"/>
+          <w:right w:val="single" w:sz="4" w:space="0" w:color="004C9B" w:themeColor="accent1"/>
+          <w:insideH w:val="nil"/>
+          <w:insideV w:val="nil"/>
+        </w:tcBorders>
+        <w:shd w:val="clear" w:color="auto" w:fill="004C9B" w:themeFill="accent1"/>
+      </w:tcPr>
+    </w:tblStylePr>
+    <w:tblStylePr w:type="lastRow">
+      <w:rPr>
+        <w:b/>
+        <w:bCs/>
+      </w:rPr>
+      <w:tblPr/>
+      <w:tcPr>
+        <w:tcBorders>
+          <w:top w:val="double" w:sz="4" w:space="0" w:color="004C9B" w:themeColor="accent1"/>
+        </w:tcBorders>
+      </w:tcPr>
+    </w:tblStylePr>
+    <w:tblStylePr w:type="firstCol">
+      <w:rPr>
+        <w:b/>
+        <w:bCs/>
+      </w:rPr>
+    </w:tblStylePr>
+    <w:tblStylePr w:type="lastCol">
+      <w:rPr>
+        <w:b/>
+        <w:bCs/>
+      </w:rPr>
+    </w:tblStylePr>
+    <w:tblStylePr w:type="band1Vert">
+      <w:tblPr/>
+      <w:tcPr>
+        <w:shd w:val="clear" w:color="auto" w:fill="B8DAFF" w:themeFill="accent1" w:themeFillTint="33"/>
+      </w:tcPr>
+    </w:tblStylePr>
+    <w:tblStylePr w:type="band1Horz">
+      <w:tblPr/>
+      <w:tcPr>
+        <w:shd w:val="clear" w:color="auto" w:fill="B8DAFF" w:themeFill="accent1" w:themeFillTint="33"/>
+      </w:tcPr>
+    </w:tblStylePr>
+  </w:style>
+  <w:style w:type="table" w:styleId="GridTable5Dark-Accent1">
+    <w:name w:val="Grid Table 5 Dark Accent 1"/>
+    <w:basedOn w:val="TableNormal"/>
+    <w:uiPriority w:val="50"/>
+    <w:rsid w:val="0053214A"/>
+    <w:tblPr>
+      <w:tblStyleRowBandSize w:val="1"/>
+      <w:tblStyleColBandSize w:val="1"/>
+      <w:tblBorders>
+        <w:top w:val="single" w:sz="4" w:space="0" w:color="FFFFFF" w:themeColor="background1"/>
+        <w:left w:val="single" w:sz="4" w:space="0" w:color="FFFFFF" w:themeColor="background1"/>
+        <w:bottom w:val="single" w:sz="4" w:space="0" w:color="FFFFFF" w:themeColor="background1"/>
+        <w:right w:val="single" w:sz="4" w:space="0" w:color="FFFFFF" w:themeColor="background1"/>
+        <w:insideH w:val="single" w:sz="4" w:space="0" w:color="FFFFFF" w:themeColor="background1"/>
+        <w:insideV w:val="single" w:sz="4" w:space="0" w:color="FFFFFF" w:themeColor="background1"/>
+      </w:tblBorders>
+    </w:tblPr>
+    <w:tcPr>
+      <w:shd w:val="clear" w:color="auto" w:fill="B8DAFF" w:themeFill="accent1" w:themeFillTint="33"/>
+    </w:tcPr>
+    <w:tblStylePr w:type="firstRow">
+      <w:rPr>
+        <w:b/>
+        <w:bCs/>
+        <w:color w:val="FFFFFF" w:themeColor="background1"/>
+      </w:rPr>
+      <w:tblPr/>
+      <w:tcPr>
+        <w:tcBorders>
+          <w:top w:val="single" w:sz="4" w:space="0" w:color="FFFFFF" w:themeColor="background1"/>
+          <w:left w:val="single" w:sz="4" w:space="0" w:color="FFFFFF" w:themeColor="background1"/>
+          <w:right w:val="single" w:sz="4" w:space="0" w:color="FFFFFF" w:themeColor="background1"/>
+          <w:insideH w:val="nil"/>
+          <w:insideV w:val="nil"/>
+        </w:tcBorders>
+        <w:shd w:val="clear" w:color="auto" w:fill="004C9B" w:themeFill="accent1"/>
+      </w:tcPr>
+    </w:tblStylePr>
+    <w:tblStylePr w:type="lastRow">
+      <w:rPr>
+        <w:b/>
+        <w:bCs/>
+        <w:color w:val="FFFFFF" w:themeColor="background1"/>
+      </w:rPr>
+      <w:tblPr/>
+      <w:tcPr>
+        <w:tcBorders>
+          <w:left w:val="single" w:sz="4" w:space="0" w:color="FFFFFF" w:themeColor="background1"/>
+          <w:bottom w:val="single" w:sz="4" w:space="0" w:color="FFFFFF" w:themeColor="background1"/>
+          <w:right w:val="single" w:sz="4" w:space="0" w:color="FFFFFF" w:themeColor="background1"/>
+          <w:insideH w:val="nil"/>
+          <w:insideV w:val="nil"/>
+        </w:tcBorders>
+        <w:shd w:val="clear" w:color="auto" w:fill="004C9B" w:themeFill="accent1"/>
+      </w:tcPr>
+    </w:tblStylePr>
+    <w:tblStylePr w:type="firstCol">
+      <w:rPr>
+        <w:b/>
+        <w:bCs/>
+        <w:color w:val="FFFFFF" w:themeColor="background1"/>
+      </w:rPr>
+      <w:tblPr/>
+      <w:tcPr>
+        <w:tcBorders>
+          <w:top w:val="single" w:sz="4" w:space="0" w:color="FFFFFF" w:themeColor="background1"/>
+          <w:left w:val="single" w:sz="4" w:space="0" w:color="FFFFFF" w:themeColor="background1"/>
+          <w:bottom w:val="single" w:sz="4" w:space="0" w:color="FFFFFF" w:themeColor="background1"/>
+          <w:insideV w:val="nil"/>
+        </w:tcBorders>
+        <w:shd w:val="clear" w:color="auto" w:fill="004C9B" w:themeFill="accent1"/>
+      </w:tcPr>
+    </w:tblStylePr>
+    <w:tblStylePr w:type="lastCol">
+      <w:rPr>
+        <w:b/>
+        <w:bCs/>
+        <w:color w:val="FFFFFF" w:themeColor="background1"/>
+      </w:rPr>
+      <w:tblPr/>
+      <w:tcPr>
+        <w:tcBorders>
+          <w:top w:val="single" w:sz="4" w:space="0" w:color="FFFFFF" w:themeColor="background1"/>
+          <w:bottom w:val="single" w:sz="4" w:space="0" w:color="FFFFFF" w:themeColor="background1"/>
+          <w:right w:val="single" w:sz="4" w:space="0" w:color="FFFFFF" w:themeColor="background1"/>
+          <w:insideV w:val="nil"/>
+        </w:tcBorders>
+        <w:shd w:val="clear" w:color="auto" w:fill="004C9B" w:themeFill="accent1"/>
+      </w:tcPr>
+    </w:tblStylePr>
+    <w:tblStylePr w:type="band1Vert">
+      <w:tblPr/>
+      <w:tcPr>
+        <w:shd w:val="clear" w:color="auto" w:fill="71B6FF" w:themeFill="accent1" w:themeFillTint="66"/>
+      </w:tcPr>
+    </w:tblStylePr>
+    <w:tblStylePr w:type="band1Horz">
+      <w:tblPr/>
+      <w:tcPr>
+        <w:shd w:val="clear" w:color="auto" w:fill="71B6FF" w:themeFill="accent1" w:themeFillTint="66"/>
+      </w:tcPr>
+    </w:tblStylePr>
+  </w:style>
+  <w:style w:type="table" w:styleId="ListTable4-Accent1">
+    <w:name w:val="List Table 4 Accent 1"/>
+    <w:basedOn w:val="TableNormal"/>
+    <w:uiPriority w:val="49"/>
+    <w:rsid w:val="0053214A"/>
+    <w:tblPr>
+      <w:tblStyleRowBandSize w:val="1"/>
+      <w:tblStyleColBandSize w:val="1"/>
+      <w:tblBorders>
+        <w:top w:val="single" w:sz="4" w:space="0" w:color="2A92FF" w:themeColor="accent1" w:themeTint="99"/>
+        <w:left w:val="single" w:sz="4" w:space="0" w:color="2A92FF" w:themeColor="accent1" w:themeTint="99"/>
+        <w:bottom w:val="single" w:sz="4" w:space="0" w:color="2A92FF" w:themeColor="accent1" w:themeTint="99"/>
+        <w:right w:val="single" w:sz="4" w:space="0" w:color="2A92FF" w:themeColor="accent1" w:themeTint="99"/>
+        <w:insideH w:val="single" w:sz="4" w:space="0" w:color="2A92FF" w:themeColor="accent1" w:themeTint="99"/>
+      </w:tblBorders>
+    </w:tblPr>
+    <w:tblStylePr w:type="firstRow">
+      <w:rPr>
+        <w:b/>
+        <w:bCs/>
+        <w:color w:val="FFFFFF" w:themeColor="background1"/>
+      </w:rPr>
+      <w:tblPr/>
+      <w:tcPr>
+        <w:tcBorders>
+          <w:top w:val="single" w:sz="4" w:space="0" w:color="004C9B" w:themeColor="accent1"/>
+          <w:left w:val="single" w:sz="4" w:space="0" w:color="004C9B" w:themeColor="accent1"/>
+          <w:bottom w:val="single" w:sz="4" w:space="0" w:color="004C9B" w:themeColor="accent1"/>
+          <w:right w:val="single" w:sz="4" w:space="0" w:color="004C9B" w:themeColor="accent1"/>
+          <w:insideH w:val="nil"/>
+        </w:tcBorders>
+        <w:shd w:val="clear" w:color="auto" w:fill="004C9B" w:themeFill="accent1"/>
+      </w:tcPr>
+    </w:tblStylePr>
+    <w:tblStylePr w:type="lastRow">
+      <w:rPr>
+        <w:b/>
+        <w:bCs/>
+      </w:rPr>
+      <w:tblPr/>
+      <w:tcPr>
+        <w:tcBorders>
+          <w:top w:val="double" w:sz="4" w:space="0" w:color="2A92FF" w:themeColor="accent1" w:themeTint="99"/>
+        </w:tcBorders>
+      </w:tcPr>
+    </w:tblStylePr>
+    <w:tblStylePr w:type="firstCol">
+      <w:rPr>
+        <w:b/>
+        <w:bCs/>
+      </w:rPr>
+    </w:tblStylePr>
+    <w:tblStylePr w:type="lastCol">
+      <w:rPr>
+        <w:b/>
+        <w:bCs/>
+      </w:rPr>
+    </w:tblStylePr>
+    <w:tblStylePr w:type="band1Vert">
+      <w:tblPr/>
+      <w:tcPr>
+        <w:shd w:val="clear" w:color="auto" w:fill="B8DAFF" w:themeFill="accent1" w:themeFillTint="33"/>
+      </w:tcPr>
+    </w:tblStylePr>
+    <w:tblStylePr w:type="band1Horz">
+      <w:tblPr/>
+      <w:tcPr>
+        <w:shd w:val="clear" w:color="auto" w:fill="FFFFFF" w:themeFill="background1"/>
+      </w:tcPr>
+    </w:tblStylePr>
+    <w:tblStylePr w:type="band2Horz">
+      <w:tblPr/>
+      <w:tcPr>
+        <w:shd w:val="clear" w:color="auto" w:fill="E7E6E6" w:themeFill="background2"/>
+      </w:tcPr>
+    </w:tblStylePr>
   </w:style>
 </w:styles>
 </file>

</xml_diff>